<commit_message>
Added sources, pictures and code snippets + layout
</commit_message>
<xml_diff>
--- a/hoofdstuk2ICTEO1.docx
+++ b/hoofdstuk2ICTEO1.docx
@@ -4292,13 +4292,13 @@
         <w:fldChar w:fldCharType="begin"/>
       </w:r>
       <w:r>
-        <w:instrText xml:space="preserve"> PAGEREF _Toc35861010 \h </w:instrText>
+        <w:instrText xml:space="preserve"> PAGEREF _Toc38796421 \h </w:instrText>
       </w:r>
       <w:r>
         <w:fldChar w:fldCharType="separate"/>
       </w:r>
       <w:r>
-        <w:t>16</w:t>
+        <w:t>18</w:t>
       </w:r>
       <w:r>
         <w:fldChar w:fldCharType="end"/>
@@ -4326,13 +4326,13 @@
         <w:fldChar w:fldCharType="begin"/>
       </w:r>
       <w:r>
-        <w:instrText xml:space="preserve"> PAGEREF _Toc35861011 \h </w:instrText>
+        <w:instrText xml:space="preserve"> PAGEREF _Toc38796422 \h </w:instrText>
       </w:r>
       <w:r>
         <w:fldChar w:fldCharType="separate"/>
       </w:r>
       <w:r>
-        <w:t>16</w:t>
+        <w:t>18</w:t>
       </w:r>
       <w:r>
         <w:fldChar w:fldCharType="end"/>
@@ -4360,13 +4360,47 @@
         <w:fldChar w:fldCharType="begin"/>
       </w:r>
       <w:r>
-        <w:instrText xml:space="preserve"> PAGEREF _Toc35861012 \h </w:instrText>
+        <w:instrText xml:space="preserve"> PAGEREF _Toc38796423 \h </w:instrText>
       </w:r>
       <w:r>
         <w:fldChar w:fldCharType="separate"/>
       </w:r>
       <w:r>
-        <w:t>16</w:t>
+        <w:t>18</w:t>
+      </w:r>
+      <w:r>
+        <w:fldChar w:fldCharType="end"/>
+      </w:r>
+    </w:p>
+    <w:p>
+      <w:pPr>
+        <w:pStyle w:val="Lijstmetafbeeldingen"/>
+        <w:tabs>
+          <w:tab w:val="right" w:leader="dot" w:pos="9628"/>
+        </w:tabs>
+        <w:rPr>
+          <w:rFonts w:asciiTheme="minorHAnsi" w:eastAsiaTheme="minorEastAsia" w:hAnsiTheme="minorHAnsi"/>
+          <w:sz w:val="22"/>
+          <w:lang w:eastAsia="nl-BE"/>
+        </w:rPr>
+      </w:pPr>
+      <w:r>
+        <w:t>Figuur 4: stelling van Pythagoras bij twee punten[20]</w:t>
+      </w:r>
+      <w:r>
+        <w:tab/>
+      </w:r>
+      <w:r>
+        <w:fldChar w:fldCharType="begin"/>
+      </w:r>
+      <w:r>
+        <w:instrText xml:space="preserve"> PAGEREF _Toc38796424 \h </w:instrText>
+      </w:r>
+      <w:r>
+        <w:fldChar w:fldCharType="separate"/>
+      </w:r>
+      <w:r>
+        <w:t>22</w:t>
       </w:r>
       <w:r>
         <w:fldChar w:fldCharType="end"/>
@@ -4410,6 +4444,139 @@
     </w:p>
     <w:p>
       <w:pPr>
+        <w:pStyle w:val="Lijstmetafbeeldingen"/>
+        <w:tabs>
+          <w:tab w:val="right" w:leader="dot" w:pos="9628"/>
+        </w:tabs>
+        <w:rPr>
+          <w:rFonts w:asciiTheme="minorHAnsi" w:eastAsiaTheme="minorEastAsia" w:hAnsiTheme="minorHAnsi"/>
+          <w:sz w:val="22"/>
+          <w:lang w:eastAsia="nl-BE"/>
+        </w:rPr>
+      </w:pPr>
+      <w:r>
+        <w:fldChar w:fldCharType="begin"/>
+      </w:r>
+      <w:r>
+        <w:instrText xml:space="preserve"> TOC \h \z \c "codefragment" </w:instrText>
+      </w:r>
+      <w:r>
+        <w:fldChar w:fldCharType="separate"/>
+      </w:r>
+      <w:hyperlink r:id="rId13" w:anchor="_Toc38799244" w:history="1">
+        <w:r>
+          <w:rPr>
+            <w:rStyle w:val="Hyperlink"/>
+          </w:rPr>
+          <w:t>codefragment 1: De hoek tussen het kompas en het noorden bepalen</w:t>
+        </w:r>
+        <w:r>
+          <w:rPr>
+            <w:webHidden/>
+          </w:rPr>
+          <w:tab/>
+        </w:r>
+        <w:r>
+          <w:rPr>
+            <w:webHidden/>
+          </w:rPr>
+          <w:fldChar w:fldCharType="begin"/>
+        </w:r>
+        <w:r>
+          <w:rPr>
+            <w:webHidden/>
+          </w:rPr>
+          <w:instrText xml:space="preserve"> PAGEREF _Toc38799244 \h </w:instrText>
+        </w:r>
+        <w:r>
+          <w:rPr>
+            <w:webHidden/>
+          </w:rPr>
+        </w:r>
+        <w:r>
+          <w:rPr>
+            <w:webHidden/>
+          </w:rPr>
+          <w:fldChar w:fldCharType="separate"/>
+        </w:r>
+        <w:r>
+          <w:rPr>
+            <w:webHidden/>
+          </w:rPr>
+          <w:t>21</w:t>
+        </w:r>
+        <w:r>
+          <w:rPr>
+            <w:webHidden/>
+          </w:rPr>
+          <w:fldChar w:fldCharType="end"/>
+        </w:r>
+      </w:hyperlink>
+    </w:p>
+    <w:p>
+      <w:pPr>
+        <w:pStyle w:val="Lijstmetafbeeldingen"/>
+        <w:tabs>
+          <w:tab w:val="right" w:leader="dot" w:pos="9628"/>
+        </w:tabs>
+        <w:rPr>
+          <w:rFonts w:asciiTheme="minorHAnsi" w:eastAsiaTheme="minorEastAsia" w:hAnsiTheme="minorHAnsi"/>
+          <w:sz w:val="22"/>
+          <w:lang w:eastAsia="nl-BE"/>
+        </w:rPr>
+      </w:pPr>
+      <w:hyperlink r:id="rId14" w:anchor="_Toc38799245" w:history="1">
+        <w:r>
+          <w:rPr>
+            <w:rStyle w:val="Hyperlink"/>
+          </w:rPr>
+          <w:t>codefragment 2: collision detection</w:t>
+        </w:r>
+        <w:r>
+          <w:rPr>
+            <w:webHidden/>
+          </w:rPr>
+          <w:tab/>
+        </w:r>
+        <w:r>
+          <w:rPr>
+            <w:webHidden/>
+          </w:rPr>
+          <w:fldChar w:fldCharType="begin"/>
+        </w:r>
+        <w:r>
+          <w:rPr>
+            <w:webHidden/>
+          </w:rPr>
+          <w:instrText xml:space="preserve"> PAGEREF _Toc38799245 \h </w:instrText>
+        </w:r>
+        <w:r>
+          <w:rPr>
+            <w:webHidden/>
+          </w:rPr>
+        </w:r>
+        <w:r>
+          <w:rPr>
+            <w:webHidden/>
+          </w:rPr>
+          <w:fldChar w:fldCharType="separate"/>
+        </w:r>
+        <w:r>
+          <w:rPr>
+            <w:webHidden/>
+          </w:rPr>
+          <w:t>23</w:t>
+        </w:r>
+        <w:r>
+          <w:rPr>
+            <w:webHidden/>
+          </w:rPr>
+          <w:fldChar w:fldCharType="end"/>
+        </w:r>
+      </w:hyperlink>
+    </w:p>
+    <w:p>
+      <w:pPr>
         <w:rPr>
           <w:rFonts w:ascii="Times New Roman" w:hAnsi="Times New Roman" w:cs="Times New Roman"/>
           <w:b/>
@@ -4418,6 +4585,11 @@
         </w:rPr>
       </w:pPr>
       <w:r>
+        <w:fldChar w:fldCharType="end"/>
+      </w:r>
+      <w:bookmarkStart w:id="7" w:name="_GoBack"/>
+      <w:bookmarkEnd w:id="7"/>
+      <w:r>
         <w:br w:type="page"/>
       </w:r>
     </w:p>
@@ -4439,12 +4611,12 @@
       <w:pPr>
         <w:pStyle w:val="kopGIPzondernummering"/>
       </w:pPr>
-      <w:bookmarkStart w:id="7" w:name="_Toc35860975"/>
+      <w:bookmarkStart w:id="8" w:name="_Toc35860975"/>
       <w:r>
         <w:lastRenderedPageBreak/>
         <w:t>Begrippenlijst</w:t>
       </w:r>
-      <w:bookmarkEnd w:id="7"/>
+      <w:bookmarkEnd w:id="8"/>
     </w:p>
     <w:p>
       <w:pPr>
@@ -4498,12 +4670,12 @@
       <w:pPr>
         <w:pStyle w:val="kopGIPzondernummering"/>
       </w:pPr>
-      <w:bookmarkStart w:id="8" w:name="_Toc35860976"/>
+      <w:bookmarkStart w:id="9" w:name="_Toc35860976"/>
       <w:r>
         <w:lastRenderedPageBreak/>
         <w:t>Inleiding</w:t>
       </w:r>
-      <w:bookmarkEnd w:id="8"/>
+      <w:bookmarkEnd w:id="9"/>
     </w:p>
     <w:p>
       <w:pPr>
@@ -4793,12 +4965,12 @@
       <w:pPr>
         <w:pStyle w:val="kopGIPmetnummering"/>
       </w:pPr>
-      <w:bookmarkStart w:id="9" w:name="_Toc35860977"/>
+      <w:bookmarkStart w:id="10" w:name="_Toc35860977"/>
       <w:r>
         <w:lastRenderedPageBreak/>
         <w:t>Opbouw</w:t>
       </w:r>
-      <w:bookmarkEnd w:id="9"/>
+      <w:bookmarkEnd w:id="10"/>
     </w:p>
     <w:p>
       <w:pPr>
@@ -4824,7 +4996,7 @@
       <w:pPr>
         <w:pStyle w:val="subkopGIP"/>
       </w:pPr>
-      <w:bookmarkStart w:id="10" w:name="_Toc35860978"/>
+      <w:bookmarkStart w:id="11" w:name="_Toc35860978"/>
       <w:r>
         <w:t xml:space="preserve">Bouw </w:t>
       </w:r>
@@ -4834,13 +5006,13 @@
       <w:r>
         <w:t xml:space="preserve"> frigobox</w:t>
       </w:r>
-      <w:bookmarkEnd w:id="10"/>
+      <w:bookmarkEnd w:id="11"/>
     </w:p>
     <w:p>
       <w:pPr>
         <w:pStyle w:val="subkopGIP"/>
       </w:pPr>
-      <w:bookmarkStart w:id="11" w:name="_Toc35860979"/>
+      <w:bookmarkStart w:id="12" w:name="_Toc35860979"/>
       <w:r>
         <w:t xml:space="preserve">Bouw </w:t>
       </w:r>
@@ -4850,7 +5022,7 @@
       <w:r>
         <w:t xml:space="preserve"> frame</w:t>
       </w:r>
-      <w:bookmarkEnd w:id="11"/>
+      <w:bookmarkEnd w:id="12"/>
     </w:p>
     <w:p>
       <w:pPr>
@@ -4866,11 +5038,11 @@
       <w:pPr>
         <w:pStyle w:val="kopGIPmetnummering"/>
       </w:pPr>
-      <w:bookmarkStart w:id="12" w:name="_Toc35860980"/>
+      <w:bookmarkStart w:id="13" w:name="_Toc35860980"/>
       <w:r>
         <w:t>Elektronica</w:t>
       </w:r>
-      <w:bookmarkEnd w:id="12"/>
+      <w:bookmarkEnd w:id="13"/>
     </w:p>
     <w:p>
       <w:pPr>
@@ -4896,7 +5068,7 @@
       <w:pPr>
         <w:pStyle w:val="subkopGIP"/>
       </w:pPr>
-      <w:bookmarkStart w:id="13" w:name="_Toc35860981"/>
+      <w:bookmarkStart w:id="14" w:name="_Toc35860981"/>
       <w:r>
         <w:t xml:space="preserve">Elektonica </w:t>
       </w:r>
@@ -4906,13 +5078,13 @@
       <w:r>
         <w:t xml:space="preserve"> frigobox</w:t>
       </w:r>
-      <w:bookmarkEnd w:id="13"/>
+      <w:bookmarkEnd w:id="14"/>
     </w:p>
     <w:p>
       <w:pPr>
         <w:pStyle w:val="subkopGIP"/>
       </w:pPr>
-      <w:bookmarkStart w:id="14" w:name="_Toc35860982"/>
+      <w:bookmarkStart w:id="15" w:name="_Toc35860982"/>
       <w:r>
         <w:t xml:space="preserve">Elektronica </w:t>
       </w:r>
@@ -4922,7 +5094,7 @@
       <w:r>
         <w:t xml:space="preserve"> frame</w:t>
       </w:r>
-      <w:bookmarkEnd w:id="14"/>
+      <w:bookmarkEnd w:id="15"/>
     </w:p>
     <w:p>
       <w:pPr>
@@ -4941,12 +5113,12 @@
       <w:pPr>
         <w:pStyle w:val="kopGIPmetnummering"/>
       </w:pPr>
-      <w:bookmarkStart w:id="15" w:name="_Toc35860983"/>
+      <w:bookmarkStart w:id="16" w:name="_Toc35860983"/>
       <w:r>
         <w:lastRenderedPageBreak/>
         <w:t>App</w:t>
       </w:r>
-      <w:bookmarkEnd w:id="15"/>
+      <w:bookmarkEnd w:id="16"/>
     </w:p>
     <w:p>
       <w:pPr>
@@ -4962,17 +5134,17 @@
       <w:pPr>
         <w:pStyle w:val="subkopGIP"/>
       </w:pPr>
-      <w:bookmarkStart w:id="16" w:name="_Toc35860984"/>
+      <w:bookmarkStart w:id="17" w:name="_Toc35860984"/>
       <w:r>
         <w:t>Interface</w:t>
       </w:r>
-      <w:bookmarkEnd w:id="16"/>
+      <w:bookmarkEnd w:id="17"/>
     </w:p>
     <w:p>
       <w:pPr>
         <w:pStyle w:val="subsubkopGIP"/>
       </w:pPr>
-      <w:bookmarkStart w:id="17" w:name="_Toc35860985"/>
+      <w:bookmarkStart w:id="18" w:name="_Toc35860985"/>
       <w:r>
         <w:t xml:space="preserve">Onderzoek naar </w:t>
       </w:r>
@@ -4985,7 +5157,7 @@
       <w:r>
         <w:t>UX</w:t>
       </w:r>
-      <w:bookmarkEnd w:id="17"/>
+      <w:bookmarkEnd w:id="18"/>
     </w:p>
     <w:p>
       <w:pPr>
@@ -5270,7 +5442,7 @@
       <w:pPr>
         <w:pStyle w:val="subsubkopGIP"/>
       </w:pPr>
-      <w:bookmarkStart w:id="18" w:name="_Toc35860986"/>
+      <w:bookmarkStart w:id="19" w:name="_Toc35860986"/>
       <w:r>
         <w:t>Uiteindelij</w:t>
       </w:r>
@@ -5280,7 +5452,7 @@
       <w:r>
         <w:t>UI</w:t>
       </w:r>
-      <w:bookmarkEnd w:id="18"/>
+      <w:bookmarkEnd w:id="19"/>
     </w:p>
     <w:p>
       <w:pPr>
@@ -5310,7 +5482,7 @@
         <mc:AlternateContent>
           <mc:Choice Requires="wps">
             <w:drawing>
-              <wp:anchor distT="0" distB="0" distL="114300" distR="114300" simplePos="0" relativeHeight="251666432" behindDoc="1" locked="0" layoutInCell="1" allowOverlap="1" wp14:anchorId="5855285E" wp14:editId="352146EF">
+              <wp:anchor distT="0" distB="0" distL="114300" distR="114300" simplePos="0" relativeHeight="251666432" behindDoc="1" locked="0" layoutInCell="1" allowOverlap="1" wp14:anchorId="5855285E" wp14:editId="43A4580A">
                 <wp:simplePos x="0" y="0"/>
                 <wp:positionH relativeFrom="column">
                   <wp:posOffset>0</wp:posOffset>
@@ -5319,13 +5491,14 @@
                   <wp:posOffset>3047365</wp:posOffset>
                 </wp:positionV>
                 <wp:extent cx="1389380" cy="635"/>
-                <wp:effectExtent l="0" t="0" r="0" b="0"/>
+                <wp:effectExtent l="0" t="0" r="1270" b="0"/>
                 <wp:wrapTight wrapText="bothSides">
                   <wp:wrapPolygon edited="0">
                     <wp:start x="0" y="0"/>
-                    <wp:lineTo x="0" y="21600"/>
-                    <wp:lineTo x="21600" y="21600"/>
-                    <wp:lineTo x="21600" y="0"/>
+                    <wp:lineTo x="0" y="20282"/>
+                    <wp:lineTo x="21324" y="20282"/>
+                    <wp:lineTo x="21324" y="0"/>
+                    <wp:lineTo x="0" y="0"/>
                   </wp:wrapPolygon>
                 </wp:wrapTight>
                 <wp:docPr id="11" name="Tekstvak 11"/>
@@ -5360,9 +5533,9 @@
                                 <w:szCs w:val="24"/>
                               </w:rPr>
                             </w:pPr>
-                            <w:bookmarkStart w:id="19" w:name="_Ref35855995"/>
-                            <w:bookmarkStart w:id="20" w:name="_Ref35855975"/>
-                            <w:bookmarkStart w:id="21" w:name="_Toc35861010"/>
+                            <w:bookmarkStart w:id="20" w:name="_Ref35855995"/>
+                            <w:bookmarkStart w:id="21" w:name="_Ref35855975"/>
+                            <w:bookmarkStart w:id="22" w:name="_Toc38796421"/>
                             <w:r>
                               <w:t xml:space="preserve">Figuur </w:t>
                             </w:r>
@@ -5381,12 +5554,12 @@
                             <w:r>
                               <w:fldChar w:fldCharType="end"/>
                             </w:r>
-                            <w:bookmarkEnd w:id="19"/>
+                            <w:bookmarkEnd w:id="20"/>
                             <w:r>
                               <w:t>: Interface van de startpagina</w:t>
                             </w:r>
-                            <w:bookmarkEnd w:id="20"/>
                             <w:bookmarkEnd w:id="21"/>
+                            <w:bookmarkEnd w:id="22"/>
                           </w:p>
                         </w:txbxContent>
                       </wps:txbx>
@@ -5420,9 +5593,9 @@
                           <w:szCs w:val="24"/>
                         </w:rPr>
                       </w:pPr>
-                      <w:bookmarkStart w:id="22" w:name="_Ref35855995"/>
-                      <w:bookmarkStart w:id="23" w:name="_Ref35855975"/>
-                      <w:bookmarkStart w:id="24" w:name="_Toc35861010"/>
+                      <w:bookmarkStart w:id="23" w:name="_Ref35855995"/>
+                      <w:bookmarkStart w:id="24" w:name="_Ref35855975"/>
+                      <w:bookmarkStart w:id="25" w:name="_Toc38796421"/>
                       <w:r>
                         <w:t xml:space="preserve">Figuur </w:t>
                       </w:r>
@@ -5441,12 +5614,12 @@
                       <w:r>
                         <w:fldChar w:fldCharType="end"/>
                       </w:r>
-                      <w:bookmarkEnd w:id="22"/>
+                      <w:bookmarkEnd w:id="23"/>
                       <w:r>
                         <w:t>: Interface van de startpagina</w:t>
                       </w:r>
-                      <w:bookmarkEnd w:id="23"/>
                       <w:bookmarkEnd w:id="24"/>
+                      <w:bookmarkEnd w:id="25"/>
                     </w:p>
                   </w:txbxContent>
                 </v:textbox>
@@ -5494,7 +5667,7 @@
                     </pic:cNvPicPr>
                   </pic:nvPicPr>
                   <pic:blipFill>
-                    <a:blip r:embed="rId13" cstate="print">
+                    <a:blip r:embed="rId15" cstate="print">
                       <a:extLst>
                         <a:ext uri="{28A0092B-C50C-407E-A947-70E740481C1C}">
                           <a14:useLocalDpi xmlns:a14="http://schemas.microsoft.com/office/drawing/2010/main" val="0"/>
@@ -5580,8 +5753,8 @@
                                 <w:szCs w:val="24"/>
                               </w:rPr>
                             </w:pPr>
-                            <w:bookmarkStart w:id="22" w:name="_Ref35856409"/>
-                            <w:bookmarkStart w:id="23" w:name="_Toc35861011"/>
+                            <w:bookmarkStart w:id="26" w:name="_Ref35856409"/>
+                            <w:bookmarkStart w:id="27" w:name="_Toc38796422"/>
                             <w:r>
                               <w:t xml:space="preserve">Figuur </w:t>
                             </w:r>
@@ -5600,11 +5773,11 @@
                             <w:r>
                               <w:fldChar w:fldCharType="end"/>
                             </w:r>
-                            <w:bookmarkEnd w:id="22"/>
+                            <w:bookmarkEnd w:id="26"/>
                             <w:r>
                               <w:t>: Interface van een connecterende startpagina</w:t>
                             </w:r>
-                            <w:bookmarkEnd w:id="23"/>
+                            <w:bookmarkEnd w:id="27"/>
                           </w:p>
                         </w:txbxContent>
                       </wps:txbx>
@@ -5634,8 +5807,8 @@
                           <w:szCs w:val="24"/>
                         </w:rPr>
                       </w:pPr>
-                      <w:bookmarkStart w:id="27" w:name="_Ref35856409"/>
-                      <w:bookmarkStart w:id="28" w:name="_Toc35861011"/>
+                      <w:bookmarkStart w:id="28" w:name="_Ref35856409"/>
+                      <w:bookmarkStart w:id="29" w:name="_Toc38796422"/>
                       <w:r>
                         <w:t xml:space="preserve">Figuur </w:t>
                       </w:r>
@@ -5654,11 +5827,11 @@
                       <w:r>
                         <w:fldChar w:fldCharType="end"/>
                       </w:r>
-                      <w:bookmarkEnd w:id="27"/>
+                      <w:bookmarkEnd w:id="28"/>
                       <w:r>
                         <w:t>: Interface van een connecterende startpagina</w:t>
                       </w:r>
-                      <w:bookmarkEnd w:id="28"/>
+                      <w:bookmarkEnd w:id="29"/>
                     </w:p>
                   </w:txbxContent>
                 </v:textbox>
@@ -5698,7 +5871,7 @@
                     </pic:cNvPicPr>
                   </pic:nvPicPr>
                   <pic:blipFill>
-                    <a:blip r:embed="rId14" cstate="print">
+                    <a:blip r:embed="rId16" cstate="print">
                       <a:extLst>
                         <a:ext uri="{28A0092B-C50C-407E-A947-70E740481C1C}">
                           <a14:useLocalDpi xmlns:a14="http://schemas.microsoft.com/office/drawing/2010/main" val="0"/>
@@ -5779,8 +5952,8 @@
                                 <w:szCs w:val="24"/>
                               </w:rPr>
                             </w:pPr>
-                            <w:bookmarkStart w:id="24" w:name="_Ref35856104"/>
-                            <w:bookmarkStart w:id="25" w:name="_Toc35861012"/>
+                            <w:bookmarkStart w:id="30" w:name="_Ref35856104"/>
+                            <w:bookmarkStart w:id="31" w:name="_Toc38796423"/>
                             <w:r>
                               <w:t xml:space="preserve">Figuur </w:t>
                             </w:r>
@@ -5799,11 +5972,11 @@
                             <w:r>
                               <w:fldChar w:fldCharType="end"/>
                             </w:r>
-                            <w:bookmarkEnd w:id="24"/>
+                            <w:bookmarkEnd w:id="30"/>
                             <w:r>
                               <w:t>: Interface van de temperaturen</w:t>
                             </w:r>
-                            <w:bookmarkEnd w:id="25"/>
+                            <w:bookmarkEnd w:id="31"/>
                           </w:p>
                         </w:txbxContent>
                       </wps:txbx>
@@ -5833,8 +6006,8 @@
                           <w:szCs w:val="24"/>
                         </w:rPr>
                       </w:pPr>
-                      <w:bookmarkStart w:id="31" w:name="_Ref35856104"/>
-                      <w:bookmarkStart w:id="32" w:name="_Toc35861012"/>
+                      <w:bookmarkStart w:id="32" w:name="_Ref35856104"/>
+                      <w:bookmarkStart w:id="33" w:name="_Toc38796423"/>
                       <w:r>
                         <w:t xml:space="preserve">Figuur </w:t>
                       </w:r>
@@ -5853,11 +6026,11 @@
                       <w:r>
                         <w:fldChar w:fldCharType="end"/>
                       </w:r>
-                      <w:bookmarkEnd w:id="31"/>
+                      <w:bookmarkEnd w:id="32"/>
                       <w:r>
                         <w:t>: Interface van de temperaturen</w:t>
                       </w:r>
-                      <w:bookmarkEnd w:id="32"/>
+                      <w:bookmarkEnd w:id="33"/>
                     </w:p>
                   </w:txbxContent>
                 </v:textbox>
@@ -5897,7 +6070,7 @@
                     </pic:cNvPicPr>
                   </pic:nvPicPr>
                   <pic:blipFill>
-                    <a:blip r:embed="rId15" cstate="print">
+                    <a:blip r:embed="rId17" cstate="print">
                       <a:extLst>
                         <a:ext uri="{28A0092B-C50C-407E-A947-70E740481C1C}">
                           <a14:useLocalDpi xmlns:a14="http://schemas.microsoft.com/office/drawing/2010/main" val="0"/>
@@ -6328,7 +6501,7 @@
       <w:pPr>
         <w:pStyle w:val="subsubkopGIP"/>
       </w:pPr>
-      <w:bookmarkStart w:id="26" w:name="_Toc35860987"/>
+      <w:bookmarkStart w:id="34" w:name="_Toc35860987"/>
       <w:r>
         <w:lastRenderedPageBreak/>
         <w:t xml:space="preserve">Framework </w:t>
@@ -6339,7 +6512,7 @@
       <w:r>
         <w:t xml:space="preserve"> code voor interface</w:t>
       </w:r>
-      <w:bookmarkEnd w:id="26"/>
+      <w:bookmarkEnd w:id="34"/>
     </w:p>
     <w:p>
       <w:pPr>
@@ -6467,14 +6640,14 @@
       <w:pPr>
         <w:pStyle w:val="subsubkopGIP"/>
       </w:pPr>
-      <w:bookmarkStart w:id="27" w:name="_Toc35860988"/>
+      <w:bookmarkStart w:id="35" w:name="_Toc35860988"/>
       <w:r>
         <w:t>C</w:t>
       </w:r>
       <w:r>
         <w:t>ode</w:t>
       </w:r>
-      <w:bookmarkEnd w:id="27"/>
+      <w:bookmarkEnd w:id="35"/>
     </w:p>
     <w:p>
       <w:pPr>
@@ -6598,11 +6771,11 @@
       <w:pPr>
         <w:pStyle w:val="subsubkopGIP"/>
       </w:pPr>
-      <w:bookmarkStart w:id="28" w:name="_Toc35860989"/>
+      <w:bookmarkStart w:id="36" w:name="_Toc35860989"/>
       <w:r>
         <w:t>Gebruikte bibliotheken</w:t>
       </w:r>
-      <w:bookmarkEnd w:id="28"/>
+      <w:bookmarkEnd w:id="36"/>
     </w:p>
     <w:p>
       <w:pPr>
@@ -6805,21 +6978,21 @@
       <w:pPr>
         <w:pStyle w:val="subkopGIP"/>
       </w:pPr>
-      <w:bookmarkStart w:id="29" w:name="_Toc35860990"/>
+      <w:bookmarkStart w:id="37" w:name="_Toc35860990"/>
       <w:r>
         <w:t>Connectiviteit</w:t>
       </w:r>
-      <w:bookmarkEnd w:id="29"/>
+      <w:bookmarkEnd w:id="37"/>
     </w:p>
     <w:p>
       <w:pPr>
         <w:pStyle w:val="subsubkopGIP"/>
       </w:pPr>
-      <w:bookmarkStart w:id="30" w:name="_Toc35860991"/>
+      <w:bookmarkStart w:id="38" w:name="_Toc35860991"/>
       <w:r>
         <w:t>Onderzoek naar beste keuze</w:t>
       </w:r>
-      <w:bookmarkEnd w:id="30"/>
+      <w:bookmarkEnd w:id="38"/>
     </w:p>
     <w:p>
       <w:pPr>
@@ -6938,12 +7111,12 @@
       <w:pPr>
         <w:pStyle w:val="subkopGIP"/>
       </w:pPr>
-      <w:bookmarkStart w:id="31" w:name="_Toc35860992"/>
+      <w:bookmarkStart w:id="39" w:name="_Toc35860992"/>
       <w:r>
         <w:lastRenderedPageBreak/>
         <w:t>Joystick</w:t>
       </w:r>
-      <w:bookmarkEnd w:id="31"/>
+      <w:bookmarkEnd w:id="39"/>
     </w:p>
     <w:p>
       <w:pPr>
@@ -6959,11 +7132,11 @@
       <w:pPr>
         <w:pStyle w:val="subsubkopGIP"/>
       </w:pPr>
-      <w:bookmarkStart w:id="32" w:name="_Toc35860993"/>
+      <w:bookmarkStart w:id="40" w:name="_Toc35860993"/>
       <w:r>
         <w:t>Onderzoek</w:t>
       </w:r>
-      <w:bookmarkEnd w:id="32"/>
+      <w:bookmarkEnd w:id="40"/>
     </w:p>
     <w:p>
       <w:pPr>
@@ -7036,11 +7209,11 @@
       <w:pPr>
         <w:pStyle w:val="subsubkopGIP"/>
       </w:pPr>
-      <w:bookmarkStart w:id="33" w:name="_Toc35860994"/>
+      <w:bookmarkStart w:id="41" w:name="_Toc35860994"/>
       <w:r>
         <w:t>Gebruikte bibliotheek</w:t>
       </w:r>
-      <w:bookmarkEnd w:id="33"/>
+      <w:bookmarkEnd w:id="41"/>
     </w:p>
     <w:p>
       <w:pPr>
@@ -7252,11 +7425,11 @@
       <w:pPr>
         <w:pStyle w:val="subsubkopGIP"/>
       </w:pPr>
-      <w:bookmarkStart w:id="34" w:name="_Toc35860995"/>
+      <w:bookmarkStart w:id="42" w:name="_Toc35860995"/>
       <w:r>
         <w:t>Uitlezen en verzenden van data</w:t>
       </w:r>
-      <w:bookmarkEnd w:id="34"/>
+      <w:bookmarkEnd w:id="42"/>
     </w:p>
     <w:p>
       <w:pPr>
@@ -7358,11 +7531,11 @@
       <w:pPr>
         <w:pStyle w:val="subkopGIP"/>
       </w:pPr>
-      <w:bookmarkStart w:id="35" w:name="_Toc35860996"/>
+      <w:bookmarkStart w:id="43" w:name="_Toc35860996"/>
       <w:r>
         <w:t>Temperaturen</w:t>
       </w:r>
-      <w:bookmarkEnd w:id="35"/>
+      <w:bookmarkEnd w:id="43"/>
     </w:p>
     <w:p>
       <w:pPr>
@@ -7378,11 +7551,11 @@
       <w:pPr>
         <w:pStyle w:val="subsubkopGIP"/>
       </w:pPr>
-      <w:bookmarkStart w:id="36" w:name="_Toc35860997"/>
+      <w:bookmarkStart w:id="44" w:name="_Toc35860997"/>
       <w:r>
         <w:t>Onderzoek</w:t>
       </w:r>
-      <w:bookmarkEnd w:id="36"/>
+      <w:bookmarkEnd w:id="44"/>
     </w:p>
     <w:p>
       <w:pPr>
@@ -7461,11 +7634,11 @@
       <w:pPr>
         <w:pStyle w:val="subsubkopGIP"/>
       </w:pPr>
-      <w:bookmarkStart w:id="37" w:name="_Toc35860998"/>
+      <w:bookmarkStart w:id="45" w:name="_Toc35860998"/>
       <w:r>
         <w:t>Ontvangen van data</w:t>
       </w:r>
-      <w:bookmarkEnd w:id="37"/>
+      <w:bookmarkEnd w:id="45"/>
     </w:p>
     <w:p>
       <w:pPr>
@@ -7531,7 +7704,7 @@
       <w:pPr>
         <w:pStyle w:val="kopGIPmetnummering"/>
       </w:pPr>
-      <w:bookmarkStart w:id="38" w:name="_Toc35860999"/>
+      <w:bookmarkStart w:id="46" w:name="_Toc35860999"/>
       <w:r>
         <w:t xml:space="preserve">Functies </w:t>
       </w:r>
@@ -7541,47 +7714,47 @@
       <w:r>
         <w:t xml:space="preserve"> smart frigobox</w:t>
       </w:r>
-      <w:bookmarkEnd w:id="38"/>
+      <w:bookmarkEnd w:id="46"/>
     </w:p>
     <w:p>
       <w:pPr>
         <w:pStyle w:val="subkopGIP"/>
       </w:pPr>
-      <w:bookmarkStart w:id="39" w:name="_Toc35861000"/>
+      <w:bookmarkStart w:id="47" w:name="_Toc35861000"/>
       <w:r>
         <w:t>Temperatuurmeting</w:t>
       </w:r>
-      <w:bookmarkEnd w:id="39"/>
+      <w:bookmarkEnd w:id="47"/>
     </w:p>
     <w:p>
       <w:pPr>
         <w:pStyle w:val="subkopGIP"/>
       </w:pPr>
-      <w:bookmarkStart w:id="40" w:name="_Toc35861001"/>
+      <w:bookmarkStart w:id="48" w:name="_Toc35861001"/>
       <w:r>
         <w:t>Inventaris</w:t>
       </w:r>
-      <w:bookmarkEnd w:id="40"/>
+      <w:bookmarkEnd w:id="48"/>
     </w:p>
     <w:p>
       <w:pPr>
         <w:pStyle w:val="subkopGIP"/>
       </w:pPr>
-      <w:bookmarkStart w:id="41" w:name="_Toc35861002"/>
+      <w:bookmarkStart w:id="49" w:name="_Toc35861002"/>
       <w:r>
         <w:t>Verbinding</w:t>
       </w:r>
-      <w:bookmarkEnd w:id="41"/>
+      <w:bookmarkEnd w:id="49"/>
     </w:p>
     <w:p>
       <w:pPr>
         <w:pStyle w:val="subkopGIP"/>
       </w:pPr>
-      <w:bookmarkStart w:id="42" w:name="_Toc35861003"/>
+      <w:bookmarkStart w:id="50" w:name="_Toc35861003"/>
       <w:r>
         <w:t>Volgfunctie</w:t>
       </w:r>
-      <w:bookmarkEnd w:id="42"/>
+      <w:bookmarkEnd w:id="50"/>
     </w:p>
     <w:p>
       <w:pPr>
@@ -7639,11 +7812,19 @@
       <w:r>
         <w:t xml:space="preserve"> met een nauwkeurigheid tot 2°.</w:t>
       </w:r>
+      <w:r>
+        <w:t>[12][13]</w:t>
+      </w:r>
     </w:p>
     <w:p>
       <w:pPr>
         <w:pStyle w:val="standaardGIP"/>
       </w:pPr>
+    </w:p>
+    <w:p>
+      <w:pPr>
+        <w:pStyle w:val="standaardGIP"/>
+      </w:pPr>
       <w:r>
         <w:t xml:space="preserve">Een ander onderdeel waar rekening mee moet gehouden worden is dat de frigobox niet botst. Dit is oplosbaar door collision detection. </w:t>
       </w:r>
@@ -7653,6 +7834,9 @@
       <w:r>
         <w:t xml:space="preserve"> Deze sensor kan een afstand meten tussen 2cm en 400cm met een nauwkeurigheid van 3mm.</w:t>
       </w:r>
+      <w:r>
+        <w:t>[14]</w:t>
+      </w:r>
     </w:p>
     <w:p>
       <w:pPr>
@@ -7672,19 +7856,794 @@
         <w:pStyle w:val="GIPstandaard"/>
       </w:pPr>
       <w:r>
+        <mc:AlternateContent>
+          <mc:Choice Requires="wps">
+            <w:drawing>
+              <wp:anchor distT="0" distB="0" distL="114300" distR="114300" simplePos="0" relativeHeight="251676672" behindDoc="0" locked="0" layoutInCell="1" allowOverlap="1" wp14:anchorId="254BD37E" wp14:editId="52489F2C">
+                <wp:simplePos x="0" y="0"/>
+                <wp:positionH relativeFrom="column">
+                  <wp:posOffset>-13970</wp:posOffset>
+                </wp:positionH>
+                <wp:positionV relativeFrom="paragraph">
+                  <wp:posOffset>5511165</wp:posOffset>
+                </wp:positionV>
+                <wp:extent cx="6107430" cy="635"/>
+                <wp:effectExtent l="0" t="0" r="0" b="0"/>
+                <wp:wrapTopAndBottom/>
+                <wp:docPr id="13" name="Tekstvak 13"/>
+                <wp:cNvGraphicFramePr/>
+                <a:graphic xmlns:a="http://schemas.openxmlformats.org/drawingml/2006/main">
+                  <a:graphicData uri="http://schemas.microsoft.com/office/word/2010/wordprocessingShape">
+                    <wps:wsp>
+                      <wps:cNvSpPr txBox="1"/>
+                      <wps:spPr>
+                        <a:xfrm>
+                          <a:off x="0" y="0"/>
+                          <a:ext cx="6107430" cy="635"/>
+                        </a:xfrm>
+                        <a:prstGeom prst="rect">
+                          <a:avLst/>
+                        </a:prstGeom>
+                        <a:solidFill>
+                          <a:prstClr val="white"/>
+                        </a:solidFill>
+                        <a:ln>
+                          <a:noFill/>
+                        </a:ln>
+                      </wps:spPr>
+                      <wps:txbx>
+                        <w:txbxContent>
+                          <w:p>
+                            <w:pPr>
+                              <w:pStyle w:val="Bijschrift"/>
+                              <w:rPr>
+                                <w:rFonts w:ascii="Times New Roman" w:eastAsia="Times New Roman" w:hAnsi="Times New Roman" w:cs="Times New Roman"/>
+                                <w:sz w:val="24"/>
+                                <w:szCs w:val="24"/>
+                              </w:rPr>
+                            </w:pPr>
+                            <w:bookmarkStart w:id="51" w:name="_Toc38799244"/>
+                            <w:r>
+                              <w:t xml:space="preserve">codefragment </w:t>
+                            </w:r>
+                            <w:r>
+                              <w:fldChar w:fldCharType="begin"/>
+                            </w:r>
+                            <w:r>
+                              <w:instrText xml:space="preserve"> SEQ codefragment \* ARABIC </w:instrText>
+                            </w:r>
+                            <w:r>
+                              <w:fldChar w:fldCharType="separate"/>
+                            </w:r>
+                            <w:r>
+                              <w:t>1</w:t>
+                            </w:r>
+                            <w:r>
+                              <w:fldChar w:fldCharType="end"/>
+                            </w:r>
+                            <w:r>
+                              <w:t>: De hoek tussen het kompas en het noorden bepalen</w:t>
+                            </w:r>
+                            <w:bookmarkEnd w:id="51"/>
+                          </w:p>
+                        </w:txbxContent>
+                      </wps:txbx>
+                      <wps:bodyPr rot="0" spcFirstLastPara="0" vertOverflow="overflow" horzOverflow="overflow" vert="horz" wrap="square" lIns="0" tIns="0" rIns="0" bIns="0" numCol="1" spcCol="0" rtlCol="0" fromWordArt="0" anchor="t" anchorCtr="0" forceAA="0" compatLnSpc="1">
+                        <a:prstTxWarp prst="textNoShape">
+                          <a:avLst/>
+                        </a:prstTxWarp>
+                        <a:spAutoFit/>
+                      </wps:bodyPr>
+                    </wps:wsp>
+                  </a:graphicData>
+                </a:graphic>
+              </wp:anchor>
+            </w:drawing>
+          </mc:Choice>
+          <mc:Fallback>
+            <w:pict>
+              <v:shape w14:anchorId="254BD37E" id="Tekstvak 13" o:spid="_x0000_s1029" type="#_x0000_t202" style="position:absolute;left:0;text-align:left;margin-left:-1.1pt;margin-top:433.95pt;width:480.9pt;height:.05pt;z-index:251676672;visibility:visible;mso-wrap-style:square;mso-wrap-distance-left:9pt;mso-wrap-distance-top:0;mso-wrap-distance-right:9pt;mso-wrap-distance-bottom:0;mso-position-horizontal:absolute;mso-position-horizontal-relative:text;mso-position-vertical:absolute;mso-position-vertical-relative:text;v-text-anchor:top" o:gfxdata="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" stroked="f">
+                <v:textbox style="mso-fit-shape-to-text:t" inset="0,0,0,0">
+                  <w:txbxContent>
+                    <w:p>
+                      <w:pPr>
+                        <w:pStyle w:val="Bijschrift"/>
+                        <w:rPr>
+                          <w:rFonts w:ascii="Times New Roman" w:eastAsia="Times New Roman" w:hAnsi="Times New Roman" w:cs="Times New Roman"/>
+                          <w:sz w:val="24"/>
+                          <w:szCs w:val="24"/>
+                        </w:rPr>
+                      </w:pPr>
+                      <w:bookmarkStart w:id="52" w:name="_Toc38799244"/>
+                      <w:r>
+                        <w:t xml:space="preserve">codefragment </w:t>
+                      </w:r>
+                      <w:r>
+                        <w:fldChar w:fldCharType="begin"/>
+                      </w:r>
+                      <w:r>
+                        <w:instrText xml:space="preserve"> SEQ codefragment \* ARABIC </w:instrText>
+                      </w:r>
+                      <w:r>
+                        <w:fldChar w:fldCharType="separate"/>
+                      </w:r>
+                      <w:r>
+                        <w:t>1</w:t>
+                      </w:r>
+                      <w:r>
+                        <w:fldChar w:fldCharType="end"/>
+                      </w:r>
+                      <w:r>
+                        <w:t>: De hoek tussen het kompas en het noorden bepalen</w:t>
+                      </w:r>
+                      <w:bookmarkEnd w:id="52"/>
+                    </w:p>
+                  </w:txbxContent>
+                </v:textbox>
+                <w10:wrap type="topAndBottom"/>
+              </v:shape>
+            </w:pict>
+          </mc:Fallback>
+        </mc:AlternateContent>
+      </w:r>
+      <w:r>
+        <mc:AlternateContent>
+          <mc:Choice Requires="wps">
+            <w:drawing>
+              <wp:anchor distT="45720" distB="45720" distL="114300" distR="114300" simplePos="0" relativeHeight="251674624" behindDoc="0" locked="0" layoutInCell="1" allowOverlap="1" wp14:anchorId="03FB49F8" wp14:editId="1342E5E0">
+                <wp:simplePos x="0" y="0"/>
+                <wp:positionH relativeFrom="margin">
+                  <wp:align>right</wp:align>
+                </wp:positionH>
+                <wp:positionV relativeFrom="paragraph">
+                  <wp:posOffset>1348129</wp:posOffset>
+                </wp:positionV>
+                <wp:extent cx="6107430" cy="4105910"/>
+                <wp:effectExtent l="0" t="0" r="0" b="8890"/>
+                <wp:wrapTopAndBottom/>
+                <wp:docPr id="217" name="Tekstvak 2"/>
+                <wp:cNvGraphicFramePr>
+                  <a:graphicFrameLocks xmlns:a="http://schemas.openxmlformats.org/drawingml/2006/main"/>
+                </wp:cNvGraphicFramePr>
+                <a:graphic xmlns:a="http://schemas.openxmlformats.org/drawingml/2006/main">
+                  <a:graphicData uri="http://schemas.microsoft.com/office/word/2010/wordprocessingShape">
+                    <wps:wsp>
+                      <wps:cNvSpPr txBox="1">
+                        <a:spLocks noChangeArrowheads="1"/>
+                      </wps:cNvSpPr>
+                      <wps:spPr bwMode="auto">
+                        <a:xfrm>
+                          <a:off x="0" y="0"/>
+                          <a:ext cx="6107430" cy="4105910"/>
+                        </a:xfrm>
+                        <a:prstGeom prst="rect">
+                          <a:avLst/>
+                        </a:prstGeom>
+                        <a:noFill/>
+                        <a:ln>
+                          <a:noFill/>
+                        </a:ln>
+                      </wps:spPr>
+                      <wps:style>
+                        <a:lnRef idx="0">
+                          <a:scrgbClr r="0" g="0" b="0"/>
+                        </a:lnRef>
+                        <a:fillRef idx="0">
+                          <a:scrgbClr r="0" g="0" b="0"/>
+                        </a:fillRef>
+                        <a:effectRef idx="0">
+                          <a:scrgbClr r="0" g="0" b="0"/>
+                        </a:effectRef>
+                        <a:fontRef idx="minor">
+                          <a:schemeClr val="dk1"/>
+                        </a:fontRef>
+                      </wps:style>
+                      <wps:txbx>
+                        <w:txbxContent>
+                          <w:p>
+                            <w:pPr>
+                              <w:spacing w:after="0" w:line="240" w:lineRule="auto"/>
+                            </w:pPr>
+                            <w:r>
+                              <w:t xml:space="preserve">sensors_event_t event; </w:t>
+                            </w:r>
+                          </w:p>
+                          <w:p>
+                            <w:pPr>
+                              <w:spacing w:after="0" w:line="240" w:lineRule="auto"/>
+                            </w:pPr>
+                            <w:r>
+                              <w:t>mag.getEvent(&amp;event);</w:t>
+                            </w:r>
+                          </w:p>
+                          <w:p>
+                            <w:pPr>
+                              <w:spacing w:after="0" w:line="240" w:lineRule="auto"/>
+                            </w:pPr>
+                            <w:r>
+                              <w:t xml:space="preserve">     </w:t>
+                            </w:r>
+                          </w:p>
+                          <w:p>
+                            <w:pPr>
+                              <w:spacing w:after="0" w:line="240" w:lineRule="auto"/>
+                              <w:rPr>
+                                <w:color w:val="BFBFBF" w:themeColor="background1" w:themeShade="BF"/>
+                              </w:rPr>
+                            </w:pPr>
+                            <w:r>
+                              <w:rPr>
+                                <w:color w:val="BFBFBF" w:themeColor="background1" w:themeShade="BF"/>
+                              </w:rPr>
+                              <w:t>// Hold the module so that Z is pointing 'up' and you can measure the heading with x&amp;y</w:t>
+                            </w:r>
+                          </w:p>
+                          <w:p>
+                            <w:pPr>
+                              <w:spacing w:after="0" w:line="240" w:lineRule="auto"/>
+                              <w:rPr>
+                                <w:color w:val="BFBFBF" w:themeColor="background1" w:themeShade="BF"/>
+                              </w:rPr>
+                            </w:pPr>
+                            <w:r>
+                              <w:rPr>
+                                <w:color w:val="BFBFBF" w:themeColor="background1" w:themeShade="BF"/>
+                              </w:rPr>
+                              <w:t>// Calculate heading when the magnetometer is level, then correct for signs of axis.</w:t>
+                            </w:r>
+                          </w:p>
+                          <w:p>
+                            <w:pPr>
+                              <w:spacing w:after="0" w:line="240" w:lineRule="auto"/>
+                            </w:pPr>
+                            <w:r>
+                              <w:rPr>
+                                <w:color w:val="33CCCC"/>
+                              </w:rPr>
+                              <w:t>float</w:t>
+                            </w:r>
+                            <w:r>
+                              <w:t xml:space="preserve"> heading = </w:t>
+                            </w:r>
+                            <w:r>
+                              <w:rPr>
+                                <w:color w:val="E36C0A" w:themeColor="accent6" w:themeShade="BF"/>
+                              </w:rPr>
+                              <w:t>atan2</w:t>
+                            </w:r>
+                            <w:r>
+                              <w:t xml:space="preserve">(event.magnetic.y, event.magnetic.x);   </w:t>
+                            </w:r>
+                          </w:p>
+                          <w:p>
+                            <w:pPr>
+                              <w:spacing w:after="0" w:line="240" w:lineRule="auto"/>
+                            </w:pPr>
+                            <w:r>
+                              <w:t xml:space="preserve">   </w:t>
+                            </w:r>
+                          </w:p>
+                          <w:p>
+                            <w:pPr>
+                              <w:spacing w:after="0" w:line="240" w:lineRule="auto"/>
+                              <w:rPr>
+                                <w:color w:val="BFBFBF" w:themeColor="background1" w:themeShade="BF"/>
+                              </w:rPr>
+                            </w:pPr>
+                            <w:r>
+                              <w:rPr>
+                                <w:color w:val="BFBFBF" w:themeColor="background1" w:themeShade="BF"/>
+                              </w:rPr>
+                              <w:t xml:space="preserve"> // Add 'Declination Angle', which is the 'Error' of the magnetic field in your location.</w:t>
+                            </w:r>
+                          </w:p>
+                          <w:p>
+                            <w:pPr>
+                              <w:spacing w:after="0"/>
+                            </w:pPr>
+                            <w:r>
+                              <w:rPr>
+                                <w:color w:val="33CCCC"/>
+                              </w:rPr>
+                              <w:t>float</w:t>
+                            </w:r>
+                            <w:r>
+                              <w:t xml:space="preserve"> declinationAngle = -0.01;</w:t>
+                            </w:r>
+                          </w:p>
+                          <w:p>
+                            <w:pPr>
+                              <w:spacing w:after="0"/>
+                            </w:pPr>
+                            <w:r>
+                              <w:t>heading += declinationAngle;</w:t>
+                            </w:r>
+                          </w:p>
+                          <w:p>
+                            <w:pPr>
+                              <w:spacing w:after="0"/>
+                            </w:pPr>
+                            <w:r>
+                              <w:t xml:space="preserve">     </w:t>
+                            </w:r>
+                          </w:p>
+                          <w:p>
+                            <w:pPr>
+                              <w:spacing w:after="0"/>
+                              <w:rPr>
+                                <w:color w:val="BFBFBF" w:themeColor="background1" w:themeShade="BF"/>
+                              </w:rPr>
+                            </w:pPr>
+                            <w:r>
+                              <w:rPr>
+                                <w:color w:val="BFBFBF" w:themeColor="background1" w:themeShade="BF"/>
+                              </w:rPr>
+                              <w:t>// Correct for when signs are reversed.</w:t>
+                            </w:r>
+                          </w:p>
+                          <w:p>
+                            <w:pPr>
+                              <w:spacing w:after="0"/>
+                            </w:pPr>
+                            <w:r>
+                              <w:rPr>
+                                <w:color w:val="339966"/>
+                              </w:rPr>
+                              <w:t>if</w:t>
+                            </w:r>
+                            <w:r>
+                              <w:t>(heading &lt; 0)</w:t>
+                            </w:r>
+                          </w:p>
+                          <w:p>
+                            <w:pPr>
+                              <w:spacing w:after="0"/>
+                            </w:pPr>
+                            <w:r>
+                              <w:t xml:space="preserve">        heading += 2*</w:t>
+                            </w:r>
+                            <w:r>
+                              <w:rPr>
+                                <w:color w:val="33CCCC"/>
+                              </w:rPr>
+                              <w:t>PI</w:t>
+                            </w:r>
+                            <w:r>
+                              <w:t>;</w:t>
+                            </w:r>
+                          </w:p>
+                          <w:p>
+                            <w:pPr>
+                              <w:spacing w:after="0"/>
+                              <w:rPr>
+                                <w:color w:val="BFBFBF" w:themeColor="background1" w:themeShade="BF"/>
+                              </w:rPr>
+                            </w:pPr>
+                          </w:p>
+                          <w:p>
+                            <w:pPr>
+                              <w:spacing w:after="0"/>
+                              <w:rPr>
+                                <w:color w:val="BFBFBF" w:themeColor="background1" w:themeShade="BF"/>
+                              </w:rPr>
+                            </w:pPr>
+                            <w:r>
+                              <w:rPr>
+                                <w:color w:val="BFBFBF" w:themeColor="background1" w:themeShade="BF"/>
+                              </w:rPr>
+                              <w:t>// Check for wrap due to addition of declination.</w:t>
+                            </w:r>
+                          </w:p>
+                          <w:p>
+                            <w:pPr>
+                              <w:spacing w:after="0"/>
+                            </w:pPr>
+                            <w:r>
+                              <w:t xml:space="preserve"> </w:t>
+                            </w:r>
+                            <w:r>
+                              <w:rPr>
+                                <w:color w:val="339966"/>
+                              </w:rPr>
+                              <w:t>if</w:t>
+                            </w:r>
+                            <w:r>
+                              <w:t>(heading &gt; 2*</w:t>
+                            </w:r>
+                            <w:r>
+                              <w:rPr>
+                                <w:color w:val="33CCCC"/>
+                              </w:rPr>
+                              <w:t>PI</w:t>
+                            </w:r>
+                            <w:r>
+                              <w:t>)</w:t>
+                            </w:r>
+                          </w:p>
+                          <w:p>
+                            <w:pPr>
+                              <w:spacing w:after="0"/>
+                            </w:pPr>
+                            <w:r>
+                              <w:t xml:space="preserve">        heading -= 2*</w:t>
+                            </w:r>
+                            <w:r>
+                              <w:rPr>
+                                <w:color w:val="33CCCC"/>
+                              </w:rPr>
+                              <w:t>PI</w:t>
+                            </w:r>
+                            <w:r>
+                              <w:t>;</w:t>
+                            </w:r>
+                          </w:p>
+                          <w:p>
+                            <w:pPr>
+                              <w:spacing w:after="0"/>
+                            </w:pPr>
+                            <w:r>
+                              <w:t xml:space="preserve">       </w:t>
+                            </w:r>
+                          </w:p>
+                          <w:p>
+                            <w:pPr>
+                              <w:spacing w:after="0"/>
+                              <w:rPr>
+                                <w:color w:val="BFBFBF" w:themeColor="background1" w:themeShade="BF"/>
+                              </w:rPr>
+                            </w:pPr>
+                            <w:r>
+                              <w:rPr>
+                                <w:color w:val="BFBFBF" w:themeColor="background1" w:themeShade="BF"/>
+                              </w:rPr>
+                              <w:t>// Convert radians to degrees for readability.</w:t>
+                            </w:r>
+                          </w:p>
+                          <w:p>
+                            <w:pPr>
+                              <w:spacing w:after="0"/>
+                            </w:pPr>
+                            <w:r>
+                              <w:rPr>
+                                <w:color w:val="33CCCC"/>
+                              </w:rPr>
+                              <w:t>float</w:t>
+                            </w:r>
+                            <w:r>
+                              <w:t xml:space="preserve"> myAngle = heading * 180/M_PI;</w:t>
+                            </w:r>
+                          </w:p>
+                        </w:txbxContent>
+                      </wps:txbx>
+                      <wps:bodyPr rot="0" vert="horz" wrap="square" lIns="91440" tIns="45720" rIns="91440" bIns="45720" anchor="t" anchorCtr="0">
+                        <a:noAutofit/>
+                      </wps:bodyPr>
+                    </wps:wsp>
+                  </a:graphicData>
+                </a:graphic>
+                <wp14:sizeRelH relativeFrom="margin">
+                  <wp14:pctWidth>0</wp14:pctWidth>
+                </wp14:sizeRelH>
+                <wp14:sizeRelV relativeFrom="margin">
+                  <wp14:pctHeight>0</wp14:pctHeight>
+                </wp14:sizeRelV>
+              </wp:anchor>
+            </w:drawing>
+          </mc:Choice>
+          <mc:Fallback>
+            <w:pict>
+              <v:shape w14:anchorId="03FB49F8" id="Tekstvak 2" o:spid="_x0000_s1030" type="#_x0000_t202" style="position:absolute;left:0;text-align:left;margin-left:429.7pt;margin-top:106.15pt;width:480.9pt;height:323.3pt;z-index:251674624;visibility:visible;mso-wrap-style:square;mso-width-percent:0;mso-height-percent:0;mso-wrap-distance-left:9pt;mso-wrap-distance-top:3.6pt;mso-wrap-distance-right:9pt;mso-wrap-distance-bottom:3.6pt;mso-position-horizontal:right;mso-position-horizontal-relative:margin;mso-position-vertical:absolute;mso-position-vertical-relative:text;mso-width-percent:0;mso-height-percent:0;mso-width-relative:margin;mso-height-relative:margin;v-text-anchor:top" o:gfxdata="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" filled="f" stroked="f">
+                <v:textbox>
+                  <w:txbxContent>
+                    <w:p>
+                      <w:pPr>
+                        <w:spacing w:after="0" w:line="240" w:lineRule="auto"/>
+                      </w:pPr>
+                      <w:r>
+                        <w:t xml:space="preserve">sensors_event_t event; </w:t>
+                      </w:r>
+                    </w:p>
+                    <w:p>
+                      <w:pPr>
+                        <w:spacing w:after="0" w:line="240" w:lineRule="auto"/>
+                      </w:pPr>
+                      <w:r>
+                        <w:t>mag.getEvent(&amp;event);</w:t>
+                      </w:r>
+                    </w:p>
+                    <w:p>
+                      <w:pPr>
+                        <w:spacing w:after="0" w:line="240" w:lineRule="auto"/>
+                      </w:pPr>
+                      <w:r>
+                        <w:t xml:space="preserve">     </w:t>
+                      </w:r>
+                    </w:p>
+                    <w:p>
+                      <w:pPr>
+                        <w:spacing w:after="0" w:line="240" w:lineRule="auto"/>
+                        <w:rPr>
+                          <w:color w:val="BFBFBF" w:themeColor="background1" w:themeShade="BF"/>
+                        </w:rPr>
+                      </w:pPr>
+                      <w:r>
+                        <w:rPr>
+                          <w:color w:val="BFBFBF" w:themeColor="background1" w:themeShade="BF"/>
+                        </w:rPr>
+                        <w:t>// Hold the module so that Z is pointing 'up' and you can measure the heading with x&amp;y</w:t>
+                      </w:r>
+                    </w:p>
+                    <w:p>
+                      <w:pPr>
+                        <w:spacing w:after="0" w:line="240" w:lineRule="auto"/>
+                        <w:rPr>
+                          <w:color w:val="BFBFBF" w:themeColor="background1" w:themeShade="BF"/>
+                        </w:rPr>
+                      </w:pPr>
+                      <w:r>
+                        <w:rPr>
+                          <w:color w:val="BFBFBF" w:themeColor="background1" w:themeShade="BF"/>
+                        </w:rPr>
+                        <w:t>// Calculate heading when the magnetometer is level, then correct for signs of axis.</w:t>
+                      </w:r>
+                    </w:p>
+                    <w:p>
+                      <w:pPr>
+                        <w:spacing w:after="0" w:line="240" w:lineRule="auto"/>
+                      </w:pPr>
+                      <w:r>
+                        <w:rPr>
+                          <w:color w:val="33CCCC"/>
+                        </w:rPr>
+                        <w:t>float</w:t>
+                      </w:r>
+                      <w:r>
+                        <w:t xml:space="preserve"> heading = </w:t>
+                      </w:r>
+                      <w:r>
+                        <w:rPr>
+                          <w:color w:val="E36C0A" w:themeColor="accent6" w:themeShade="BF"/>
+                        </w:rPr>
+                        <w:t>atan2</w:t>
+                      </w:r>
+                      <w:r>
+                        <w:t xml:space="preserve">(event.magnetic.y, event.magnetic.x);   </w:t>
+                      </w:r>
+                    </w:p>
+                    <w:p>
+                      <w:pPr>
+                        <w:spacing w:after="0" w:line="240" w:lineRule="auto"/>
+                      </w:pPr>
+                      <w:r>
+                        <w:t xml:space="preserve">   </w:t>
+                      </w:r>
+                    </w:p>
+                    <w:p>
+                      <w:pPr>
+                        <w:spacing w:after="0" w:line="240" w:lineRule="auto"/>
+                        <w:rPr>
+                          <w:color w:val="BFBFBF" w:themeColor="background1" w:themeShade="BF"/>
+                        </w:rPr>
+                      </w:pPr>
+                      <w:r>
+                        <w:rPr>
+                          <w:color w:val="BFBFBF" w:themeColor="background1" w:themeShade="BF"/>
+                        </w:rPr>
+                        <w:t xml:space="preserve"> // Add 'Declination Angle', which is the 'Error' of the magnetic field in your location.</w:t>
+                      </w:r>
+                    </w:p>
+                    <w:p>
+                      <w:pPr>
+                        <w:spacing w:after="0"/>
+                      </w:pPr>
+                      <w:r>
+                        <w:rPr>
+                          <w:color w:val="33CCCC"/>
+                        </w:rPr>
+                        <w:t>float</w:t>
+                      </w:r>
+                      <w:r>
+                        <w:t xml:space="preserve"> declinationAngle = -0.01;</w:t>
+                      </w:r>
+                    </w:p>
+                    <w:p>
+                      <w:pPr>
+                        <w:spacing w:after="0"/>
+                      </w:pPr>
+                      <w:r>
+                        <w:t>heading += declinationAngle;</w:t>
+                      </w:r>
+                    </w:p>
+                    <w:p>
+                      <w:pPr>
+                        <w:spacing w:after="0"/>
+                      </w:pPr>
+                      <w:r>
+                        <w:t xml:space="preserve">     </w:t>
+                      </w:r>
+                    </w:p>
+                    <w:p>
+                      <w:pPr>
+                        <w:spacing w:after="0"/>
+                        <w:rPr>
+                          <w:color w:val="BFBFBF" w:themeColor="background1" w:themeShade="BF"/>
+                        </w:rPr>
+                      </w:pPr>
+                      <w:r>
+                        <w:rPr>
+                          <w:color w:val="BFBFBF" w:themeColor="background1" w:themeShade="BF"/>
+                        </w:rPr>
+                        <w:t>// Correct for when signs are reversed.</w:t>
+                      </w:r>
+                    </w:p>
+                    <w:p>
+                      <w:pPr>
+                        <w:spacing w:after="0"/>
+                      </w:pPr>
+                      <w:r>
+                        <w:rPr>
+                          <w:color w:val="339966"/>
+                        </w:rPr>
+                        <w:t>if</w:t>
+                      </w:r>
+                      <w:r>
+                        <w:t>(heading &lt; 0)</w:t>
+                      </w:r>
+                    </w:p>
+                    <w:p>
+                      <w:pPr>
+                        <w:spacing w:after="0"/>
+                      </w:pPr>
+                      <w:r>
+                        <w:t xml:space="preserve">        heading += 2*</w:t>
+                      </w:r>
+                      <w:r>
+                        <w:rPr>
+                          <w:color w:val="33CCCC"/>
+                        </w:rPr>
+                        <w:t>PI</w:t>
+                      </w:r>
+                      <w:r>
+                        <w:t>;</w:t>
+                      </w:r>
+                    </w:p>
+                    <w:p>
+                      <w:pPr>
+                        <w:spacing w:after="0"/>
+                        <w:rPr>
+                          <w:color w:val="BFBFBF" w:themeColor="background1" w:themeShade="BF"/>
+                        </w:rPr>
+                      </w:pPr>
+                    </w:p>
+                    <w:p>
+                      <w:pPr>
+                        <w:spacing w:after="0"/>
+                        <w:rPr>
+                          <w:color w:val="BFBFBF" w:themeColor="background1" w:themeShade="BF"/>
+                        </w:rPr>
+                      </w:pPr>
+                      <w:r>
+                        <w:rPr>
+                          <w:color w:val="BFBFBF" w:themeColor="background1" w:themeShade="BF"/>
+                        </w:rPr>
+                        <w:t>// Check for wrap due to addition of declination.</w:t>
+                      </w:r>
+                    </w:p>
+                    <w:p>
+                      <w:pPr>
+                        <w:spacing w:after="0"/>
+                      </w:pPr>
+                      <w:r>
+                        <w:t xml:space="preserve"> </w:t>
+                      </w:r>
+                      <w:r>
+                        <w:rPr>
+                          <w:color w:val="339966"/>
+                        </w:rPr>
+                        <w:t>if</w:t>
+                      </w:r>
+                      <w:r>
+                        <w:t>(heading &gt; 2*</w:t>
+                      </w:r>
+                      <w:r>
+                        <w:rPr>
+                          <w:color w:val="33CCCC"/>
+                        </w:rPr>
+                        <w:t>PI</w:t>
+                      </w:r>
+                      <w:r>
+                        <w:t>)</w:t>
+                      </w:r>
+                    </w:p>
+                    <w:p>
+                      <w:pPr>
+                        <w:spacing w:after="0"/>
+                      </w:pPr>
+                      <w:r>
+                        <w:t xml:space="preserve">        heading -= 2*</w:t>
+                      </w:r>
+                      <w:r>
+                        <w:rPr>
+                          <w:color w:val="33CCCC"/>
+                        </w:rPr>
+                        <w:t>PI</w:t>
+                      </w:r>
+                      <w:r>
+                        <w:t>;</w:t>
+                      </w:r>
+                    </w:p>
+                    <w:p>
+                      <w:pPr>
+                        <w:spacing w:after="0"/>
+                      </w:pPr>
+                      <w:r>
+                        <w:t xml:space="preserve">       </w:t>
+                      </w:r>
+                    </w:p>
+                    <w:p>
+                      <w:pPr>
+                        <w:spacing w:after="0"/>
+                        <w:rPr>
+                          <w:color w:val="BFBFBF" w:themeColor="background1" w:themeShade="BF"/>
+                        </w:rPr>
+                      </w:pPr>
+                      <w:r>
+                        <w:rPr>
+                          <w:color w:val="BFBFBF" w:themeColor="background1" w:themeShade="BF"/>
+                        </w:rPr>
+                        <w:t>// Convert radians to degrees for readability.</w:t>
+                      </w:r>
+                    </w:p>
+                    <w:p>
+                      <w:pPr>
+                        <w:spacing w:after="0"/>
+                      </w:pPr>
+                      <w:r>
+                        <w:rPr>
+                          <w:color w:val="33CCCC"/>
+                        </w:rPr>
+                        <w:t>float</w:t>
+                      </w:r>
+                      <w:r>
+                        <w:t xml:space="preserve"> myAngle = heading * 180/M_PI;</w:t>
+                      </w:r>
+                    </w:p>
+                  </w:txbxContent>
+                </v:textbox>
+                <w10:wrap type="topAndBottom" anchorx="margin"/>
+              </v:shape>
+            </w:pict>
+          </mc:Fallback>
+        </mc:AlternateContent>
+      </w:r>
+      <w:r>
         <w:t xml:space="preserve">De richting bepalen gebeurt in verschillende stappen. </w:t>
       </w:r>
       <w:r>
-        <w:t xml:space="preserve">De eerste stap is de hoek ten opzichte van het noorden te bepalen. Dit gebeurt door het kompas en twee bibliotheken. De gebruikte bibliotheken zijn Adafruit_Sensor en Adafruit_HMC5883_U. </w:t>
+        <w:t>De eerste stap is de hoek ten opzichte van het noorden te bepalen</w:t>
+      </w:r>
+      <w:r>
+        <w:t xml:space="preserve"> (codefragment 1)</w:t>
+      </w:r>
+      <w:r>
+        <w:t xml:space="preserve">. Dit gebeurt door het kompas en twee bibliotheken. De gebruikte bibliotheken zijn Adafruit_Sensor en Adafruit_HMC5883_U. </w:t>
       </w:r>
       <w:r>
         <w:t>Als de graden gemeten zijn moet de magnetische declinatie worden afgetrokken. Dit is de afwijken tussen het magnetische noorden en het ware noorden. Magnetische declinatie hangt af van de plaats op aarde. Na de correctie wordt er een kleine controle uitgevoerd zodat de hoek tussen 0° en 360° is. Als dit zo is wordt de volgende stap uigevoerd, ander worden de graden aangepast.</w:t>
       </w:r>
+      <w:r>
+        <w:t>[15][16][17]</w:t>
+      </w:r>
     </w:p>
     <w:p>
       <w:pPr>
         <w:pStyle w:val="GIPstandaard"/>
       </w:pPr>
+    </w:p>
+    <w:p>
+      <w:pPr>
+        <w:pStyle w:val="GIPstandaard"/>
+      </w:pPr>
       <w:r>
         <w:t xml:space="preserve">De </w:t>
       </w:r>
@@ -7701,6 +8660,9 @@
         <w:t xml:space="preserve"> Er bestaan namelijk functies voor om zowel de lengte- en breedtegraad. De coordinaten van de smartphone ontvangt de frigobox zoals beschreven in hoofdstuk 4.3.</w:t>
       </w:r>
       <w:r>
+        <w:t>[18]</w:t>
+      </w:r>
+      <w:r>
         <w:t xml:space="preserve"> </w:t>
       </w:r>
     </w:p>
@@ -7708,20 +8670,230 @@
       <w:pPr>
         <w:pStyle w:val="GIPstandaard"/>
       </w:pPr>
+    </w:p>
+    <w:p>
+      <w:pPr>
+        <w:pStyle w:val="GIPstandaard"/>
+      </w:pPr>
+      <w:r>
+        <mc:AlternateContent>
+          <mc:Choice Requires="wps">
+            <w:drawing>
+              <wp:anchor distT="0" distB="0" distL="114300" distR="114300" simplePos="0" relativeHeight="251672576" behindDoc="0" locked="0" layoutInCell="1" allowOverlap="1" wp14:anchorId="28113189" wp14:editId="14EA8359">
+                <wp:simplePos x="0" y="0"/>
+                <wp:positionH relativeFrom="margin">
+                  <wp:align>right</wp:align>
+                </wp:positionH>
+                <wp:positionV relativeFrom="paragraph">
+                  <wp:posOffset>1353293</wp:posOffset>
+                </wp:positionV>
+                <wp:extent cx="1668145" cy="635"/>
+                <wp:effectExtent l="0" t="0" r="8255" b="0"/>
+                <wp:wrapSquare wrapText="bothSides"/>
+                <wp:docPr id="9" name="Tekstvak 9"/>
+                <wp:cNvGraphicFramePr/>
+                <a:graphic xmlns:a="http://schemas.openxmlformats.org/drawingml/2006/main">
+                  <a:graphicData uri="http://schemas.microsoft.com/office/word/2010/wordprocessingShape">
+                    <wps:wsp>
+                      <wps:cNvSpPr txBox="1"/>
+                      <wps:spPr>
+                        <a:xfrm>
+                          <a:off x="0" y="0"/>
+                          <a:ext cx="1668145" cy="635"/>
+                        </a:xfrm>
+                        <a:prstGeom prst="rect">
+                          <a:avLst/>
+                        </a:prstGeom>
+                        <a:solidFill>
+                          <a:prstClr val="white"/>
+                        </a:solidFill>
+                        <a:ln>
+                          <a:noFill/>
+                        </a:ln>
+                      </wps:spPr>
+                      <wps:txbx>
+                        <w:txbxContent>
+                          <w:p>
+                            <w:pPr>
+                              <w:pStyle w:val="Bijschrift"/>
+                              <w:rPr>
+                                <w:rFonts w:ascii="Times New Roman" w:eastAsia="Times New Roman" w:hAnsi="Times New Roman" w:cs="Times New Roman"/>
+                                <w:sz w:val="24"/>
+                                <w:szCs w:val="24"/>
+                              </w:rPr>
+                            </w:pPr>
+                            <w:bookmarkStart w:id="53" w:name="_Toc38796424"/>
+                            <w:r>
+                              <w:t xml:space="preserve">Figuur </w:t>
+                            </w:r>
+                            <w:r>
+                              <w:fldChar w:fldCharType="begin"/>
+                            </w:r>
+                            <w:r>
+                              <w:instrText xml:space="preserve"> SEQ Figuur \* ARABIC </w:instrText>
+                            </w:r>
+                            <w:r>
+                              <w:fldChar w:fldCharType="separate"/>
+                            </w:r>
+                            <w:r>
+                              <w:t>4</w:t>
+                            </w:r>
+                            <w:r>
+                              <w:fldChar w:fldCharType="end"/>
+                            </w:r>
+                            <w:r>
+                              <w:t>: stelling van Pythagoras bij twee punten[20]</w:t>
+                            </w:r>
+                            <w:bookmarkEnd w:id="53"/>
+                          </w:p>
+                        </w:txbxContent>
+                      </wps:txbx>
+                      <wps:bodyPr rot="0" spcFirstLastPara="0" vertOverflow="overflow" horzOverflow="overflow" vert="horz" wrap="square" lIns="0" tIns="0" rIns="0" bIns="0" numCol="1" spcCol="0" rtlCol="0" fromWordArt="0" anchor="t" anchorCtr="0" forceAA="0" compatLnSpc="1">
+                        <a:prstTxWarp prst="textNoShape">
+                          <a:avLst/>
+                        </a:prstTxWarp>
+                        <a:spAutoFit/>
+                      </wps:bodyPr>
+                    </wps:wsp>
+                  </a:graphicData>
+                </a:graphic>
+              </wp:anchor>
+            </w:drawing>
+          </mc:Choice>
+          <mc:Fallback>
+            <w:pict>
+              <v:shape w14:anchorId="28113189" id="Tekstvak 9" o:spid="_x0000_s1031" type="#_x0000_t202" style="position:absolute;left:0;text-align:left;margin-left:80.15pt;margin-top:106.55pt;width:131.35pt;height:.05pt;z-index:251672576;visibility:visible;mso-wrap-style:square;mso-wrap-distance-left:9pt;mso-wrap-distance-top:0;mso-wrap-distance-right:9pt;mso-wrap-distance-bottom:0;mso-position-horizontal:right;mso-position-horizontal-relative:margin;mso-position-vertical:absolute;mso-position-vertical-relative:text;v-text-anchor:top" o:gfxdata="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" stroked="f">
+                <v:textbox style="mso-fit-shape-to-text:t" inset="0,0,0,0">
+                  <w:txbxContent>
+                    <w:p>
+                      <w:pPr>
+                        <w:pStyle w:val="Bijschrift"/>
+                        <w:rPr>
+                          <w:rFonts w:ascii="Times New Roman" w:eastAsia="Times New Roman" w:hAnsi="Times New Roman" w:cs="Times New Roman"/>
+                          <w:sz w:val="24"/>
+                          <w:szCs w:val="24"/>
+                        </w:rPr>
+                      </w:pPr>
+                      <w:bookmarkStart w:id="54" w:name="_Toc38796424"/>
+                      <w:r>
+                        <w:t xml:space="preserve">Figuur </w:t>
+                      </w:r>
+                      <w:r>
+                        <w:fldChar w:fldCharType="begin"/>
+                      </w:r>
+                      <w:r>
+                        <w:instrText xml:space="preserve"> SEQ Figuur \* ARABIC </w:instrText>
+                      </w:r>
+                      <w:r>
+                        <w:fldChar w:fldCharType="separate"/>
+                      </w:r>
+                      <w:r>
+                        <w:t>4</w:t>
+                      </w:r>
+                      <w:r>
+                        <w:fldChar w:fldCharType="end"/>
+                      </w:r>
+                      <w:r>
+                        <w:t>: stelling van Pythagoras bij twee punten[20]</w:t>
+                      </w:r>
+                      <w:bookmarkEnd w:id="54"/>
+                    </w:p>
+                  </w:txbxContent>
+                </v:textbox>
+                <w10:wrap type="square" anchorx="margin"/>
+              </v:shape>
+            </w:pict>
+          </mc:Fallback>
+        </mc:AlternateContent>
+      </w:r>
+      <w:r>
+        <w:drawing>
+          <wp:anchor distT="0" distB="0" distL="114300" distR="114300" simplePos="0" relativeHeight="251669504" behindDoc="0" locked="0" layoutInCell="1" allowOverlap="1" wp14:anchorId="61F17FDB" wp14:editId="21DC5FA5">
+            <wp:simplePos x="0" y="0"/>
+            <wp:positionH relativeFrom="margin">
+              <wp:align>right</wp:align>
+            </wp:positionH>
+            <wp:positionV relativeFrom="paragraph">
+              <wp:posOffset>17475</wp:posOffset>
+            </wp:positionV>
+            <wp:extent cx="1668145" cy="1329690"/>
+            <wp:effectExtent l="0" t="0" r="8255" b="3810"/>
+            <wp:wrapSquare wrapText="bothSides"/>
+            <wp:docPr id="5" name="Afbeelding 5"/>
+            <wp:cNvGraphicFramePr>
+              <a:graphicFrameLocks xmlns:a="http://schemas.openxmlformats.org/drawingml/2006/main" noChangeAspect="1"/>
+            </wp:cNvGraphicFramePr>
+            <a:graphic xmlns:a="http://schemas.openxmlformats.org/drawingml/2006/main">
+              <a:graphicData uri="http://schemas.openxmlformats.org/drawingml/2006/picture">
+                <pic:pic xmlns:pic="http://schemas.openxmlformats.org/drawingml/2006/picture">
+                  <pic:nvPicPr>
+                    <pic:cNvPr id="1" name=""/>
+                    <pic:cNvPicPr/>
+                  </pic:nvPicPr>
+                  <pic:blipFill>
+                    <a:blip r:embed="rId18">
+                      <a:extLst>
+                        <a:ext uri="{28A0092B-C50C-407E-A947-70E740481C1C}">
+                          <a14:useLocalDpi xmlns:a14="http://schemas.microsoft.com/office/drawing/2010/main" val="0"/>
+                        </a:ext>
+                      </a:extLst>
+                    </a:blip>
+                    <a:stretch>
+                      <a:fillRect/>
+                    </a:stretch>
+                  </pic:blipFill>
+                  <pic:spPr>
+                    <a:xfrm>
+                      <a:off x="0" y="0"/>
+                      <a:ext cx="1668145" cy="1329690"/>
+                    </a:xfrm>
+                    <a:prstGeom prst="rect">
+                      <a:avLst/>
+                    </a:prstGeom>
+                  </pic:spPr>
+                </pic:pic>
+              </a:graphicData>
+            </a:graphic>
+            <wp14:sizeRelH relativeFrom="margin">
+              <wp14:pctWidth>0</wp14:pctWidth>
+            </wp14:sizeRelH>
+            <wp14:sizeRelV relativeFrom="margin">
+              <wp14:pctHeight>0</wp14:pctHeight>
+            </wp14:sizeRelV>
+          </wp:anchor>
+        </w:drawing>
+      </w:r>
       <w:r>
         <w:t xml:space="preserve">Wanneer beide coödinaten bekend zijn wordt </w:t>
       </w:r>
       <w:r>
-        <w:t xml:space="preserve">door de stelling van Pythagoras de afstand tussen frigobox en smartphone berekent. Als deze afstand kleiner is dan twee meter dan stopt de frigobox met rijden. Is dit niet zo dan wordt aan de hand van de coördinaten </w:t>
+        <w:t>door de stelling van Pythagoras</w:t>
+      </w:r>
+      <w:r>
+        <w:t xml:space="preserve"> (figuur 4)</w:t>
+      </w:r>
+      <w:r>
+        <w:t xml:space="preserve"> de afstand tussen frigobox en smartphone berekent. Als deze afstand kleiner is dan twee meter dan stopt de frigobox met rijden. Is dit niet zo dan wordt aan de hand van de coördinaten </w:t>
       </w:r>
       <w:r>
         <w:t>de hoek ten opzichte van het noorden berekend. Dit gebeurd door het verschil te nemen van lengte- en breedtegraden van de coördinaten. Daarna wordt het verschil van de breedtegraden gedeeld door het verschil van de lengtegraden. Van deze breuk wordt de boogtangens genomen en dit resultaat geeft de gezochte hoek in radialen.</w:t>
       </w:r>
+      <w:r>
+        <w:t>[19]</w:t>
+      </w:r>
+      <w:r>
+        <w:t xml:space="preserve"> </w:t>
+      </w:r>
     </w:p>
     <w:p>
       <w:pPr>
         <w:pStyle w:val="GIPstandaard"/>
       </w:pPr>
+    </w:p>
+    <w:p>
+      <w:pPr>
+        <w:pStyle w:val="GIPstandaard"/>
+      </w:pPr>
       <w:r>
         <w:t xml:space="preserve">De frigobox heeft nu twee hoeken ten opzichte van het noorden. De eerste hoek is de richting van de frigobox zelf. De tweede hoek is de richting naar waar de frigobox moet rijden, ook de volghoek genoemd. Wanneer de twee hoeken hetzelfde zijn betekent dat de frigobox richting de smartphone rijdt en dus niet moet draaien. In dit geval rijdt de frigobox rechtdoor als de richting van de frigobox binnen een marge van 20° is ten opzichte van de volghoek. Als de richtingshoek van de frigobox groter is dan de volghoek en het verschil tussen de richtingshoek en volghoek is kleiner dan 180° dan draait de frigobox naar links. In een ander geval </w:t>
       </w:r>
@@ -7753,31 +8925,952 @@
         <w:t xml:space="preserve">Voor de frigobox echt rijdt wordt er aan collision detection gedaan zodat de frigobox nergens tegen rijdt. Als de frigobox rechtdoor moet rijden </w:t>
       </w:r>
       <w:r>
-        <w:t xml:space="preserve">meet de voorste hc sr04 sensor de afstand tot een voorwerp vooraan. Als deze afstand kleiner dan 20cm is dan rijdt de frigobox niet rechtdoor maar doet dezelfde controle met de linkse sensor. Als hier geen obstakel staat draait de sensor naar links. Als er wel een obstakel staat dan gebeurt het process nog een maar nu rechts. Als hier ook een obstakel </w:t>
-      </w:r>
+        <w:t>meet de voorste hc sr04 sensor de afstand tot een voorwerp vooraan</w:t>
+      </w:r>
+      <w:r>
+        <w:t xml:space="preserve"> (codefragment 2)</w:t>
+      </w:r>
+      <w:r>
+        <w:t>. Als deze afstand kleiner dan 20cm is dan rijdt de frigobox niet rechtdoor maar doet dezelfde controle met de linkse sensor. Als hier geen obstakel staat draait de sensor naar links. Als er wel een obstakel staat dan gebeurt het process nog een maar nu rechts. Als hier ook een obstakel staat dan zal de frigobox stoppen. Deze maatregel is er om een oneindige loop tegen te gaan. Wanneer de frigobox naar links of rechts moet draaien meten de respectievelijke hc sr04 sensoren de afstand tot het dichtstbijzijnde obstakel. Als de afstand kleiner dan 20cm is dan zal de frigobox niet draaien maar rechtdoor rijden.</w:t>
+      </w:r>
+    </w:p>
+    <w:p>
+      <w:pPr>
+        <w:pStyle w:val="GIPstandaard"/>
+      </w:pPr>
       <w:r>
         <w:lastRenderedPageBreak/>
-        <w:t>staat dan zal de frigobox stoppen. Deze maatregel is er om een oneindige loop tegen te gaan. Wanneer de frigobox naar links of rechts moet draaien meten de respectievelijke hc sr04 sensoren de afstand tot het dichtstbijzijnde obstakel. Als de afstand kleiner dan 20cm is dan zal de frigobox niet draaien maar rechtdoor rijden.</w:t>
-      </w:r>
-    </w:p>
-    <w:p>
-      <w:pPr>
-        <w:pStyle w:val="GIPstandaard"/>
-      </w:pPr>
+        <mc:AlternateContent>
+          <mc:Choice Requires="wps">
+            <w:drawing>
+              <wp:anchor distT="0" distB="0" distL="114300" distR="114300" simplePos="0" relativeHeight="251680768" behindDoc="0" locked="0" layoutInCell="1" allowOverlap="1" wp14:anchorId="4CE39E72" wp14:editId="769FAB74">
+                <wp:simplePos x="0" y="0"/>
+                <wp:positionH relativeFrom="column">
+                  <wp:posOffset>0</wp:posOffset>
+                </wp:positionH>
+                <wp:positionV relativeFrom="paragraph">
+                  <wp:posOffset>4079875</wp:posOffset>
+                </wp:positionV>
+                <wp:extent cx="6107430" cy="635"/>
+                <wp:effectExtent l="0" t="0" r="0" b="0"/>
+                <wp:wrapTopAndBottom/>
+                <wp:docPr id="15" name="Tekstvak 15"/>
+                <wp:cNvGraphicFramePr/>
+                <a:graphic xmlns:a="http://schemas.openxmlformats.org/drawingml/2006/main">
+                  <a:graphicData uri="http://schemas.microsoft.com/office/word/2010/wordprocessingShape">
+                    <wps:wsp>
+                      <wps:cNvSpPr txBox="1"/>
+                      <wps:spPr>
+                        <a:xfrm>
+                          <a:off x="0" y="0"/>
+                          <a:ext cx="6107430" cy="635"/>
+                        </a:xfrm>
+                        <a:prstGeom prst="rect">
+                          <a:avLst/>
+                        </a:prstGeom>
+                        <a:solidFill>
+                          <a:prstClr val="white"/>
+                        </a:solidFill>
+                        <a:ln>
+                          <a:noFill/>
+                        </a:ln>
+                      </wps:spPr>
+                      <wps:txbx>
+                        <w:txbxContent>
+                          <w:p>
+                            <w:pPr>
+                              <w:pStyle w:val="Bijschrift"/>
+                              <w:rPr>
+                                <w:rFonts w:ascii="Times New Roman" w:eastAsia="Times New Roman" w:hAnsi="Times New Roman" w:cs="Times New Roman"/>
+                                <w:sz w:val="24"/>
+                                <w:szCs w:val="24"/>
+                              </w:rPr>
+                            </w:pPr>
+                            <w:bookmarkStart w:id="55" w:name="_Toc38799245"/>
+                            <w:r>
+                              <w:t xml:space="preserve">codefragment </w:t>
+                            </w:r>
+                            <w:r>
+                              <w:fldChar w:fldCharType="begin"/>
+                            </w:r>
+                            <w:r>
+                              <w:instrText xml:space="preserve"> SEQ codefragment \* ARABIC </w:instrText>
+                            </w:r>
+                            <w:r>
+                              <w:fldChar w:fldCharType="separate"/>
+                            </w:r>
+                            <w:r>
+                              <w:t>2</w:t>
+                            </w:r>
+                            <w:r>
+                              <w:fldChar w:fldCharType="end"/>
+                            </w:r>
+                            <w:r>
+                              <w:t>: collision detection</w:t>
+                            </w:r>
+                            <w:bookmarkEnd w:id="55"/>
+                          </w:p>
+                        </w:txbxContent>
+                      </wps:txbx>
+                      <wps:bodyPr rot="0" spcFirstLastPara="0" vertOverflow="overflow" horzOverflow="overflow" vert="horz" wrap="square" lIns="0" tIns="0" rIns="0" bIns="0" numCol="1" spcCol="0" rtlCol="0" fromWordArt="0" anchor="t" anchorCtr="0" forceAA="0" compatLnSpc="1">
+                        <a:prstTxWarp prst="textNoShape">
+                          <a:avLst/>
+                        </a:prstTxWarp>
+                        <a:spAutoFit/>
+                      </wps:bodyPr>
+                    </wps:wsp>
+                  </a:graphicData>
+                </a:graphic>
+              </wp:anchor>
+            </w:drawing>
+          </mc:Choice>
+          <mc:Fallback>
+            <w:pict>
+              <v:shape w14:anchorId="4CE39E72" id="Tekstvak 15" o:spid="_x0000_s1032" type="#_x0000_t202" style="position:absolute;left:0;text-align:left;margin-left:0;margin-top:321.25pt;width:480.9pt;height:.05pt;z-index:251680768;visibility:visible;mso-wrap-style:square;mso-wrap-distance-left:9pt;mso-wrap-distance-top:0;mso-wrap-distance-right:9pt;mso-wrap-distance-bottom:0;mso-position-horizontal:absolute;mso-position-horizontal-relative:text;mso-position-vertical:absolute;mso-position-vertical-relative:text;v-text-anchor:top" o:gfxdata="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" stroked="f">
+                <v:textbox style="mso-fit-shape-to-text:t" inset="0,0,0,0">
+                  <w:txbxContent>
+                    <w:p>
+                      <w:pPr>
+                        <w:pStyle w:val="Bijschrift"/>
+                        <w:rPr>
+                          <w:rFonts w:ascii="Times New Roman" w:eastAsia="Times New Roman" w:hAnsi="Times New Roman" w:cs="Times New Roman"/>
+                          <w:sz w:val="24"/>
+                          <w:szCs w:val="24"/>
+                        </w:rPr>
+                      </w:pPr>
+                      <w:bookmarkStart w:id="56" w:name="_Toc38799245"/>
+                      <w:r>
+                        <w:t xml:space="preserve">codefragment </w:t>
+                      </w:r>
+                      <w:r>
+                        <w:fldChar w:fldCharType="begin"/>
+                      </w:r>
+                      <w:r>
+                        <w:instrText xml:space="preserve"> SEQ codefragment \* ARABIC </w:instrText>
+                      </w:r>
+                      <w:r>
+                        <w:fldChar w:fldCharType="separate"/>
+                      </w:r>
+                      <w:r>
+                        <w:t>2</w:t>
+                      </w:r>
+                      <w:r>
+                        <w:fldChar w:fldCharType="end"/>
+                      </w:r>
+                      <w:r>
+                        <w:t>: collision detection</w:t>
+                      </w:r>
+                      <w:bookmarkEnd w:id="56"/>
+                    </w:p>
+                  </w:txbxContent>
+                </v:textbox>
+                <w10:wrap type="topAndBottom"/>
+              </v:shape>
+            </w:pict>
+          </mc:Fallback>
+        </mc:AlternateContent>
+      </w:r>
+      <w:r>
+        <mc:AlternateContent>
+          <mc:Choice Requires="wps">
+            <w:drawing>
+              <wp:anchor distT="45720" distB="45720" distL="114300" distR="114300" simplePos="0" relativeHeight="251678720" behindDoc="0" locked="0" layoutInCell="1" allowOverlap="1" wp14:anchorId="27535010" wp14:editId="41E1C590">
+                <wp:simplePos x="0" y="0"/>
+                <wp:positionH relativeFrom="margin">
+                  <wp:align>left</wp:align>
+                </wp:positionH>
+                <wp:positionV relativeFrom="paragraph">
+                  <wp:posOffset>395</wp:posOffset>
+                </wp:positionV>
+                <wp:extent cx="6107430" cy="1404620"/>
+                <wp:effectExtent l="0" t="0" r="26670" b="15875"/>
+                <wp:wrapTopAndBottom/>
+                <wp:docPr id="14" name="Tekstvak 2"/>
+                <wp:cNvGraphicFramePr>
+                  <a:graphicFrameLocks xmlns:a="http://schemas.openxmlformats.org/drawingml/2006/main"/>
+                </wp:cNvGraphicFramePr>
+                <a:graphic xmlns:a="http://schemas.openxmlformats.org/drawingml/2006/main">
+                  <a:graphicData uri="http://schemas.microsoft.com/office/word/2010/wordprocessingShape">
+                    <wps:wsp>
+                      <wps:cNvSpPr txBox="1">
+                        <a:spLocks noChangeArrowheads="1"/>
+                      </wps:cNvSpPr>
+                      <wps:spPr bwMode="auto">
+                        <a:xfrm>
+                          <a:off x="0" y="0"/>
+                          <a:ext cx="6107430" cy="1404620"/>
+                        </a:xfrm>
+                        <a:prstGeom prst="rect">
+                          <a:avLst/>
+                        </a:prstGeom>
+                        <a:solidFill>
+                          <a:srgbClr val="FFFFFF"/>
+                        </a:solidFill>
+                        <a:ln w="9525">
+                          <a:solidFill>
+                            <a:srgbClr val="000000"/>
+                          </a:solidFill>
+                          <a:miter lim="800000"/>
+                          <a:headEnd/>
+                          <a:tailEnd/>
+                        </a:ln>
+                      </wps:spPr>
+                      <wps:txbx>
+                        <w:txbxContent>
+                          <w:p>
+                            <w:pPr>
+                              <w:spacing w:after="0"/>
+                            </w:pPr>
+                            <w:r>
+                              <w:rPr>
+                                <w:color w:val="33CCCC"/>
+                              </w:rPr>
+                              <w:t>boolean</w:t>
+                            </w:r>
+                            <w:r>
+                              <w:t xml:space="preserve"> checkCollision(</w:t>
+                            </w:r>
+                            <w:r>
+                              <w:rPr>
+                                <w:color w:val="33CCCC"/>
+                              </w:rPr>
+                              <w:t>int</w:t>
+                            </w:r>
+                            <w:r>
+                              <w:t xml:space="preserve"> trigPin, </w:t>
+                            </w:r>
+                            <w:r>
+                              <w:rPr>
+                                <w:color w:val="33CCCC"/>
+                              </w:rPr>
+                              <w:t>int</w:t>
+                            </w:r>
+                            <w:r>
+                              <w:t xml:space="preserve"> echoPin)</w:t>
+                            </w:r>
+                          </w:p>
+                          <w:p>
+                            <w:pPr>
+                              <w:spacing w:after="0"/>
+                            </w:pPr>
+                            <w:r>
+                              <w:t>{</w:t>
+                            </w:r>
+                          </w:p>
+                          <w:p>
+                            <w:pPr>
+                              <w:spacing w:after="0"/>
+                              <w:rPr>
+                                <w:color w:val="BFBFBF" w:themeColor="background1" w:themeShade="BF"/>
+                              </w:rPr>
+                            </w:pPr>
+                            <w:r>
+                              <w:t xml:space="preserve">  </w:t>
+                            </w:r>
+                            <w:r>
+                              <w:rPr>
+                                <w:color w:val="BFBFBF" w:themeColor="background1" w:themeShade="BF"/>
+                              </w:rPr>
+                              <w:t>// Clears the trigPin</w:t>
+                            </w:r>
+                          </w:p>
+                          <w:p>
+                            <w:pPr>
+                              <w:spacing w:after="0"/>
+                            </w:pPr>
+                            <w:r>
+                              <w:t xml:space="preserve">  </w:t>
+                            </w:r>
+                            <w:r>
+                              <w:rPr>
+                                <w:color w:val="E36C0A" w:themeColor="accent6" w:themeShade="BF"/>
+                              </w:rPr>
+                              <w:t>digitalWrite</w:t>
+                            </w:r>
+                            <w:r>
+                              <w:t xml:space="preserve">(trigPin, </w:t>
+                            </w:r>
+                            <w:r>
+                              <w:rPr>
+                                <w:color w:val="33CCCC"/>
+                              </w:rPr>
+                              <w:t>LOW</w:t>
+                            </w:r>
+                            <w:r>
+                              <w:t>);</w:t>
+                            </w:r>
+                          </w:p>
+                          <w:p>
+                            <w:pPr>
+                              <w:spacing w:after="0"/>
+                            </w:pPr>
+                            <w:r>
+                              <w:t xml:space="preserve">  </w:t>
+                            </w:r>
+                            <w:r>
+                              <w:rPr>
+                                <w:color w:val="E36C0A" w:themeColor="accent6" w:themeShade="BF"/>
+                              </w:rPr>
+                              <w:t>delayMicroseconds</w:t>
+                            </w:r>
+                            <w:r>
+                              <w:t>(2);</w:t>
+                            </w:r>
+                          </w:p>
+                          <w:p>
+                            <w:pPr>
+                              <w:spacing w:after="0"/>
+                            </w:pPr>
+                            <w:r>
+                              <w:t xml:space="preserve">  </w:t>
+                            </w:r>
+                            <w:r>
+                              <w:rPr>
+                                <w:color w:val="BFBFBF" w:themeColor="background1" w:themeShade="BF"/>
+                              </w:rPr>
+                              <w:t>// Sets the trigPin on HIGH state for 10 micro seconds</w:t>
+                            </w:r>
+                          </w:p>
+                          <w:p>
+                            <w:pPr>
+                              <w:spacing w:after="0"/>
+                            </w:pPr>
+                            <w:r>
+                              <w:t xml:space="preserve">  </w:t>
+                            </w:r>
+                            <w:r>
+                              <w:rPr>
+                                <w:color w:val="E36C0A" w:themeColor="accent6" w:themeShade="BF"/>
+                              </w:rPr>
+                              <w:t>digitalWrite</w:t>
+                            </w:r>
+                            <w:r>
+                              <w:t xml:space="preserve">(trigPin, </w:t>
+                            </w:r>
+                            <w:r>
+                              <w:rPr>
+                                <w:color w:val="33CCCC"/>
+                              </w:rPr>
+                              <w:t>HIGH</w:t>
+                            </w:r>
+                            <w:r>
+                              <w:t>);</w:t>
+                            </w:r>
+                          </w:p>
+                          <w:p>
+                            <w:pPr>
+                              <w:spacing w:after="0"/>
+                            </w:pPr>
+                            <w:r>
+                              <w:t xml:space="preserve">  </w:t>
+                            </w:r>
+                            <w:r>
+                              <w:rPr>
+                                <w:color w:val="E36C0A" w:themeColor="accent6" w:themeShade="BF"/>
+                              </w:rPr>
+                              <w:t>delayMicroseconds</w:t>
+                            </w:r>
+                            <w:r>
+                              <w:t>(10);</w:t>
+                            </w:r>
+                          </w:p>
+                          <w:p>
+                            <w:pPr>
+                              <w:spacing w:after="0"/>
+                            </w:pPr>
+                            <w:r>
+                              <w:t xml:space="preserve">  </w:t>
+                            </w:r>
+                            <w:r>
+                              <w:rPr>
+                                <w:color w:val="E36C0A" w:themeColor="accent6" w:themeShade="BF"/>
+                              </w:rPr>
+                              <w:t>digitalWrite</w:t>
+                            </w:r>
+                            <w:r>
+                              <w:t xml:space="preserve">(trigPin, </w:t>
+                            </w:r>
+                            <w:r>
+                              <w:rPr>
+                                <w:color w:val="33CCCC"/>
+                              </w:rPr>
+                              <w:t>LOW</w:t>
+                            </w:r>
+                            <w:r>
+                              <w:t>);</w:t>
+                            </w:r>
+                          </w:p>
+                          <w:p>
+                            <w:pPr>
+                              <w:spacing w:after="0"/>
+                            </w:pPr>
+                            <w:r>
+                              <w:t xml:space="preserve">  </w:t>
+                            </w:r>
+                            <w:r>
+                              <w:rPr>
+                                <w:color w:val="BFBFBF" w:themeColor="background1" w:themeShade="BF"/>
+                              </w:rPr>
+                              <w:t>// Reads the echoPin, returns the sound wave travel time in microseconds</w:t>
+                            </w:r>
+                          </w:p>
+                          <w:p>
+                            <w:pPr>
+                              <w:spacing w:after="0"/>
+                            </w:pPr>
+                            <w:r>
+                              <w:t xml:space="preserve">  duration = </w:t>
+                            </w:r>
+                            <w:r>
+                              <w:rPr>
+                                <w:color w:val="E36C0A" w:themeColor="accent6" w:themeShade="BF"/>
+                              </w:rPr>
+                              <w:t>pulseIn</w:t>
+                            </w:r>
+                            <w:r>
+                              <w:t xml:space="preserve">(echoPin, </w:t>
+                            </w:r>
+                            <w:r>
+                              <w:rPr>
+                                <w:color w:val="33CCCC"/>
+                              </w:rPr>
+                              <w:t>HIGH</w:t>
+                            </w:r>
+                            <w:r>
+                              <w:t>);</w:t>
+                            </w:r>
+                          </w:p>
+                          <w:p>
+                            <w:pPr>
+                              <w:spacing w:after="0"/>
+                            </w:pPr>
+                            <w:r>
+                              <w:t xml:space="preserve">  </w:t>
+                            </w:r>
+                            <w:r>
+                              <w:rPr>
+                                <w:color w:val="BFBFBF" w:themeColor="background1" w:themeShade="BF"/>
+                              </w:rPr>
+                              <w:t>// Calculating the distance</w:t>
+                            </w:r>
+                          </w:p>
+                          <w:p>
+                            <w:pPr>
+                              <w:spacing w:after="0"/>
+                            </w:pPr>
+                            <w:r>
+                              <w:t xml:space="preserve">  distance = duration*0.034/2;</w:t>
+                            </w:r>
+                          </w:p>
+                          <w:p>
+                            <w:pPr>
+                              <w:spacing w:after="0"/>
+                            </w:pPr>
+                            <w:r>
+                              <w:t xml:space="preserve">  </w:t>
+                            </w:r>
+                            <w:r>
+                              <w:rPr>
+                                <w:color w:val="339966"/>
+                              </w:rPr>
+                              <w:t>if</w:t>
+                            </w:r>
+                            <w:r>
+                              <w:t>(distance &lt; 20){</w:t>
+                            </w:r>
+                          </w:p>
+                          <w:p>
+                            <w:pPr>
+                              <w:spacing w:after="0"/>
+                            </w:pPr>
+                            <w:r>
+                              <w:t xml:space="preserve">    </w:t>
+                            </w:r>
+                            <w:r>
+                              <w:rPr>
+                                <w:color w:val="339966"/>
+                              </w:rPr>
+                              <w:t>return</w:t>
+                            </w:r>
+                            <w:r>
+                              <w:t xml:space="preserve"> </w:t>
+                            </w:r>
+                            <w:r>
+                              <w:rPr>
+                                <w:color w:val="33CCCC"/>
+                              </w:rPr>
+                              <w:t>false</w:t>
+                            </w:r>
+                            <w:r>
+                              <w:t>;</w:t>
+                            </w:r>
+                          </w:p>
+                          <w:p>
+                            <w:pPr>
+                              <w:spacing w:after="0"/>
+                            </w:pPr>
+                            <w:r>
+                              <w:t xml:space="preserve">  }</w:t>
+                            </w:r>
+                          </w:p>
+                          <w:p>
+                            <w:pPr>
+                              <w:spacing w:after="0"/>
+                            </w:pPr>
+                            <w:r>
+                              <w:t xml:space="preserve">  </w:t>
+                            </w:r>
+                            <w:r>
+                              <w:rPr>
+                                <w:color w:val="339966"/>
+                              </w:rPr>
+                              <w:t>else</w:t>
+                            </w:r>
+                            <w:r>
+                              <w:t>{</w:t>
+                            </w:r>
+                          </w:p>
+                          <w:p>
+                            <w:pPr>
+                              <w:spacing w:after="0"/>
+                            </w:pPr>
+                            <w:r>
+                              <w:t xml:space="preserve">    </w:t>
+                            </w:r>
+                            <w:r>
+                              <w:rPr>
+                                <w:color w:val="339966"/>
+                              </w:rPr>
+                              <w:t>return</w:t>
+                            </w:r>
+                            <w:r>
+                              <w:t xml:space="preserve"> </w:t>
+                            </w:r>
+                            <w:r>
+                              <w:rPr>
+                                <w:color w:val="33CCCC"/>
+                              </w:rPr>
+                              <w:t>true</w:t>
+                            </w:r>
+                            <w:r>
+                              <w:t>;</w:t>
+                            </w:r>
+                          </w:p>
+                          <w:p>
+                            <w:pPr>
+                              <w:spacing w:after="0"/>
+                            </w:pPr>
+                            <w:r>
+                              <w:t xml:space="preserve">  }</w:t>
+                            </w:r>
+                          </w:p>
+                          <w:p>
+                            <w:pPr>
+                              <w:spacing w:after="0"/>
+                            </w:pPr>
+                            <w:r>
+                              <w:t>}</w:t>
+                            </w:r>
+                          </w:p>
+                        </w:txbxContent>
+                      </wps:txbx>
+                      <wps:bodyPr rot="0" vert="horz" wrap="square" lIns="91440" tIns="45720" rIns="91440" bIns="45720" anchor="t" anchorCtr="0">
+                        <a:spAutoFit/>
+                      </wps:bodyPr>
+                    </wps:wsp>
+                  </a:graphicData>
+                </a:graphic>
+                <wp14:sizeRelH relativeFrom="margin">
+                  <wp14:pctWidth>0</wp14:pctWidth>
+                </wp14:sizeRelH>
+                <wp14:sizeRelV relativeFrom="margin">
+                  <wp14:pctHeight>20000</wp14:pctHeight>
+                </wp14:sizeRelV>
+              </wp:anchor>
+            </w:drawing>
+          </mc:Choice>
+          <mc:Fallback>
+            <w:pict>
+              <v:shape w14:anchorId="27535010" id="_x0000_s1033" type="#_x0000_t202" style="position:absolute;left:0;text-align:left;margin-left:0;margin-top:.05pt;width:480.9pt;height:110.6pt;z-index:251678720;visibility:visible;mso-wrap-style:square;mso-width-percent:0;mso-height-percent:200;mso-wrap-distance-left:9pt;mso-wrap-distance-top:3.6pt;mso-wrap-distance-right:9pt;mso-wrap-distance-bottom:3.6pt;mso-position-horizontal:left;mso-position-horizontal-relative:margin;mso-position-vertical:absolute;mso-position-vertical-relative:text;mso-width-percent:0;mso-height-percent:200;mso-width-relative:margin;mso-height-relative:margin;v-text-anchor:top" o:gfxdata="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">
+                <v:textbox style="mso-fit-shape-to-text:t">
+                  <w:txbxContent>
+                    <w:p>
+                      <w:pPr>
+                        <w:spacing w:after="0"/>
+                      </w:pPr>
+                      <w:r>
+                        <w:rPr>
+                          <w:color w:val="33CCCC"/>
+                        </w:rPr>
+                        <w:t>boolean</w:t>
+                      </w:r>
+                      <w:r>
+                        <w:t xml:space="preserve"> checkCollision(</w:t>
+                      </w:r>
+                      <w:r>
+                        <w:rPr>
+                          <w:color w:val="33CCCC"/>
+                        </w:rPr>
+                        <w:t>int</w:t>
+                      </w:r>
+                      <w:r>
+                        <w:t xml:space="preserve"> trigPin, </w:t>
+                      </w:r>
+                      <w:r>
+                        <w:rPr>
+                          <w:color w:val="33CCCC"/>
+                        </w:rPr>
+                        <w:t>int</w:t>
+                      </w:r>
+                      <w:r>
+                        <w:t xml:space="preserve"> echoPin)</w:t>
+                      </w:r>
+                    </w:p>
+                    <w:p>
+                      <w:pPr>
+                        <w:spacing w:after="0"/>
+                      </w:pPr>
+                      <w:r>
+                        <w:t>{</w:t>
+                      </w:r>
+                    </w:p>
+                    <w:p>
+                      <w:pPr>
+                        <w:spacing w:after="0"/>
+                        <w:rPr>
+                          <w:color w:val="BFBFBF" w:themeColor="background1" w:themeShade="BF"/>
+                        </w:rPr>
+                      </w:pPr>
+                      <w:r>
+                        <w:t xml:space="preserve">  </w:t>
+                      </w:r>
+                      <w:r>
+                        <w:rPr>
+                          <w:color w:val="BFBFBF" w:themeColor="background1" w:themeShade="BF"/>
+                        </w:rPr>
+                        <w:t>// Clears the trigPin</w:t>
+                      </w:r>
+                    </w:p>
+                    <w:p>
+                      <w:pPr>
+                        <w:spacing w:after="0"/>
+                      </w:pPr>
+                      <w:r>
+                        <w:t xml:space="preserve">  </w:t>
+                      </w:r>
+                      <w:r>
+                        <w:rPr>
+                          <w:color w:val="E36C0A" w:themeColor="accent6" w:themeShade="BF"/>
+                        </w:rPr>
+                        <w:t>digitalWrite</w:t>
+                      </w:r>
+                      <w:r>
+                        <w:t xml:space="preserve">(trigPin, </w:t>
+                      </w:r>
+                      <w:r>
+                        <w:rPr>
+                          <w:color w:val="33CCCC"/>
+                        </w:rPr>
+                        <w:t>LOW</w:t>
+                      </w:r>
+                      <w:r>
+                        <w:t>);</w:t>
+                      </w:r>
+                    </w:p>
+                    <w:p>
+                      <w:pPr>
+                        <w:spacing w:after="0"/>
+                      </w:pPr>
+                      <w:r>
+                        <w:t xml:space="preserve">  </w:t>
+                      </w:r>
+                      <w:r>
+                        <w:rPr>
+                          <w:color w:val="E36C0A" w:themeColor="accent6" w:themeShade="BF"/>
+                        </w:rPr>
+                        <w:t>delayMicroseconds</w:t>
+                      </w:r>
+                      <w:r>
+                        <w:t>(2);</w:t>
+                      </w:r>
+                    </w:p>
+                    <w:p>
+                      <w:pPr>
+                        <w:spacing w:after="0"/>
+                      </w:pPr>
+                      <w:r>
+                        <w:t xml:space="preserve">  </w:t>
+                      </w:r>
+                      <w:r>
+                        <w:rPr>
+                          <w:color w:val="BFBFBF" w:themeColor="background1" w:themeShade="BF"/>
+                        </w:rPr>
+                        <w:t>// Sets the trigPin on HIGH state for 10 micro seconds</w:t>
+                      </w:r>
+                    </w:p>
+                    <w:p>
+                      <w:pPr>
+                        <w:spacing w:after="0"/>
+                      </w:pPr>
+                      <w:r>
+                        <w:t xml:space="preserve">  </w:t>
+                      </w:r>
+                      <w:r>
+                        <w:rPr>
+                          <w:color w:val="E36C0A" w:themeColor="accent6" w:themeShade="BF"/>
+                        </w:rPr>
+                        <w:t>digitalWrite</w:t>
+                      </w:r>
+                      <w:r>
+                        <w:t xml:space="preserve">(trigPin, </w:t>
+                      </w:r>
+                      <w:r>
+                        <w:rPr>
+                          <w:color w:val="33CCCC"/>
+                        </w:rPr>
+                        <w:t>HIGH</w:t>
+                      </w:r>
+                      <w:r>
+                        <w:t>);</w:t>
+                      </w:r>
+                    </w:p>
+                    <w:p>
+                      <w:pPr>
+                        <w:spacing w:after="0"/>
+                      </w:pPr>
+                      <w:r>
+                        <w:t xml:space="preserve">  </w:t>
+                      </w:r>
+                      <w:r>
+                        <w:rPr>
+                          <w:color w:val="E36C0A" w:themeColor="accent6" w:themeShade="BF"/>
+                        </w:rPr>
+                        <w:t>delayMicroseconds</w:t>
+                      </w:r>
+                      <w:r>
+                        <w:t>(10);</w:t>
+                      </w:r>
+                    </w:p>
+                    <w:p>
+                      <w:pPr>
+                        <w:spacing w:after="0"/>
+                      </w:pPr>
+                      <w:r>
+                        <w:t xml:space="preserve">  </w:t>
+                      </w:r>
+                      <w:r>
+                        <w:rPr>
+                          <w:color w:val="E36C0A" w:themeColor="accent6" w:themeShade="BF"/>
+                        </w:rPr>
+                        <w:t>digitalWrite</w:t>
+                      </w:r>
+                      <w:r>
+                        <w:t xml:space="preserve">(trigPin, </w:t>
+                      </w:r>
+                      <w:r>
+                        <w:rPr>
+                          <w:color w:val="33CCCC"/>
+                        </w:rPr>
+                        <w:t>LOW</w:t>
+                      </w:r>
+                      <w:r>
+                        <w:t>);</w:t>
+                      </w:r>
+                    </w:p>
+                    <w:p>
+                      <w:pPr>
+                        <w:spacing w:after="0"/>
+                      </w:pPr>
+                      <w:r>
+                        <w:t xml:space="preserve">  </w:t>
+                      </w:r>
+                      <w:r>
+                        <w:rPr>
+                          <w:color w:val="BFBFBF" w:themeColor="background1" w:themeShade="BF"/>
+                        </w:rPr>
+                        <w:t>// Reads the echoPin, returns the sound wave travel time in microseconds</w:t>
+                      </w:r>
+                    </w:p>
+                    <w:p>
+                      <w:pPr>
+                        <w:spacing w:after="0"/>
+                      </w:pPr>
+                      <w:r>
+                        <w:t xml:space="preserve">  duration = </w:t>
+                      </w:r>
+                      <w:r>
+                        <w:rPr>
+                          <w:color w:val="E36C0A" w:themeColor="accent6" w:themeShade="BF"/>
+                        </w:rPr>
+                        <w:t>pulseIn</w:t>
+                      </w:r>
+                      <w:r>
+                        <w:t xml:space="preserve">(echoPin, </w:t>
+                      </w:r>
+                      <w:r>
+                        <w:rPr>
+                          <w:color w:val="33CCCC"/>
+                        </w:rPr>
+                        <w:t>HIGH</w:t>
+                      </w:r>
+                      <w:r>
+                        <w:t>);</w:t>
+                      </w:r>
+                    </w:p>
+                    <w:p>
+                      <w:pPr>
+                        <w:spacing w:after="0"/>
+                      </w:pPr>
+                      <w:r>
+                        <w:t xml:space="preserve">  </w:t>
+                      </w:r>
+                      <w:r>
+                        <w:rPr>
+                          <w:color w:val="BFBFBF" w:themeColor="background1" w:themeShade="BF"/>
+                        </w:rPr>
+                        <w:t>// Calculating the distance</w:t>
+                      </w:r>
+                    </w:p>
+                    <w:p>
+                      <w:pPr>
+                        <w:spacing w:after="0"/>
+                      </w:pPr>
+                      <w:r>
+                        <w:t xml:space="preserve">  distance = duration*0.034/2;</w:t>
+                      </w:r>
+                    </w:p>
+                    <w:p>
+                      <w:pPr>
+                        <w:spacing w:after="0"/>
+                      </w:pPr>
+                      <w:r>
+                        <w:t xml:space="preserve">  </w:t>
+                      </w:r>
+                      <w:r>
+                        <w:rPr>
+                          <w:color w:val="339966"/>
+                        </w:rPr>
+                        <w:t>if</w:t>
+                      </w:r>
+                      <w:r>
+                        <w:t>(distance &lt; 20){</w:t>
+                      </w:r>
+                    </w:p>
+                    <w:p>
+                      <w:pPr>
+                        <w:spacing w:after="0"/>
+                      </w:pPr>
+                      <w:r>
+                        <w:t xml:space="preserve">    </w:t>
+                      </w:r>
+                      <w:r>
+                        <w:rPr>
+                          <w:color w:val="339966"/>
+                        </w:rPr>
+                        <w:t>return</w:t>
+                      </w:r>
+                      <w:r>
+                        <w:t xml:space="preserve"> </w:t>
+                      </w:r>
+                      <w:r>
+                        <w:rPr>
+                          <w:color w:val="33CCCC"/>
+                        </w:rPr>
+                        <w:t>false</w:t>
+                      </w:r>
+                      <w:r>
+                        <w:t>;</w:t>
+                      </w:r>
+                    </w:p>
+                    <w:p>
+                      <w:pPr>
+                        <w:spacing w:after="0"/>
+                      </w:pPr>
+                      <w:r>
+                        <w:t xml:space="preserve">  }</w:t>
+                      </w:r>
+                    </w:p>
+                    <w:p>
+                      <w:pPr>
+                        <w:spacing w:after="0"/>
+                      </w:pPr>
+                      <w:r>
+                        <w:t xml:space="preserve">  </w:t>
+                      </w:r>
+                      <w:r>
+                        <w:rPr>
+                          <w:color w:val="339966"/>
+                        </w:rPr>
+                        <w:t>else</w:t>
+                      </w:r>
+                      <w:r>
+                        <w:t>{</w:t>
+                      </w:r>
+                    </w:p>
+                    <w:p>
+                      <w:pPr>
+                        <w:spacing w:after="0"/>
+                      </w:pPr>
+                      <w:r>
+                        <w:t xml:space="preserve">    </w:t>
+                      </w:r>
+                      <w:r>
+                        <w:rPr>
+                          <w:color w:val="339966"/>
+                        </w:rPr>
+                        <w:t>return</w:t>
+                      </w:r>
+                      <w:r>
+                        <w:t xml:space="preserve"> </w:t>
+                      </w:r>
+                      <w:r>
+                        <w:rPr>
+                          <w:color w:val="33CCCC"/>
+                        </w:rPr>
+                        <w:t>true</w:t>
+                      </w:r>
+                      <w:r>
+                        <w:t>;</w:t>
+                      </w:r>
+                    </w:p>
+                    <w:p>
+                      <w:pPr>
+                        <w:spacing w:after="0"/>
+                      </w:pPr>
+                      <w:r>
+                        <w:t xml:space="preserve">  }</w:t>
+                      </w:r>
+                    </w:p>
+                    <w:p>
+                      <w:pPr>
+                        <w:spacing w:after="0"/>
+                      </w:pPr>
+                      <w:r>
+                        <w:t>}</w:t>
+                      </w:r>
+                    </w:p>
+                  </w:txbxContent>
+                </v:textbox>
+                <w10:wrap type="topAndBottom" anchorx="margin"/>
+              </v:shape>
+            </w:pict>
+          </mc:Fallback>
+        </mc:AlternateContent>
+      </w:r>
     </w:p>
     <w:p>
       <w:pPr>
         <w:pStyle w:val="subkopGIP"/>
         <w:jc w:val="left"/>
       </w:pPr>
-      <w:bookmarkStart w:id="43" w:name="_Toc35861004"/>
+      <w:bookmarkStart w:id="57" w:name="_Toc35861004"/>
       <w:r>
         <w:t>Smart</w:t>
       </w:r>
       <w:r>
         <w:t>lock</w:t>
       </w:r>
-      <w:bookmarkEnd w:id="43"/>
+      <w:bookmarkEnd w:id="57"/>
     </w:p>
     <w:p>
       <w:pPr>
@@ -7793,11 +9886,11 @@
       <w:pPr>
         <w:pStyle w:val="kopGIPmetnummering"/>
       </w:pPr>
-      <w:bookmarkStart w:id="44" w:name="_Toc35861005"/>
+      <w:bookmarkStart w:id="58" w:name="_Toc35861005"/>
       <w:r>
         <w:t>Kostprijsberekening</w:t>
       </w:r>
-      <w:bookmarkEnd w:id="44"/>
+      <w:bookmarkEnd w:id="58"/>
     </w:p>
     <w:p>
       <w:pPr>
@@ -7814,8 +9907,8 @@
         <w:pStyle w:val="standaardGIP"/>
         <w:jc w:val="left"/>
         <w:sectPr>
-          <w:headerReference w:type="even" r:id="rId16"/>
-          <w:headerReference w:type="default" r:id="rId17"/>
+          <w:headerReference w:type="even" r:id="rId19"/>
+          <w:headerReference w:type="default" r:id="rId20"/>
           <w:pgSz w:w="11906" w:h="16838"/>
           <w:pgMar w:top="1134" w:right="1134" w:bottom="1134" w:left="1134" w:header="709" w:footer="709" w:gutter="0"/>
           <w:cols w:space="708"/>
@@ -7847,8 +9940,8 @@
     <w:p>
       <w:pPr>
         <w:sectPr>
-          <w:headerReference w:type="even" r:id="rId18"/>
-          <w:headerReference w:type="default" r:id="rId19"/>
+          <w:headerReference w:type="even" r:id="rId21"/>
+          <w:headerReference w:type="default" r:id="rId22"/>
           <w:pgSz w:w="11906" w:h="16838"/>
           <w:pgMar w:top="1134" w:right="1134" w:bottom="1134" w:left="1134" w:header="709" w:footer="709" w:gutter="0"/>
           <w:cols w:space="708"/>
@@ -7860,11 +9953,11 @@
       <w:pPr>
         <w:pStyle w:val="kopGIPzondernummering"/>
       </w:pPr>
-      <w:bookmarkStart w:id="45" w:name="_Toc35861006"/>
+      <w:bookmarkStart w:id="59" w:name="_Toc35861006"/>
       <w:r>
         <w:t>Conclusie</w:t>
       </w:r>
-      <w:bookmarkEnd w:id="45"/>
+      <w:bookmarkEnd w:id="59"/>
     </w:p>
     <w:p>
       <w:pPr>
@@ -7927,7 +10020,6 @@
           <w:docPartUnique/>
         </w:docPartObj>
       </w:sdtPr>
-      <w:sdtEndPr/>
       <w:sdtContent>
         <w:p>
           <w:pPr>
@@ -7942,7 +10034,6 @@
             <w:id w:val="111145805"/>
             <w:bibliography/>
           </w:sdtPr>
-          <w:sdtEndPr/>
           <w:sdtContent>
             <w:p>
               <w:r>
@@ -7979,7 +10070,7 @@
               </w:tblGrid>
               <w:tr>
                 <w:trPr>
-                  <w:divId w:val="1379862196"/>
+                  <w:divId w:val="1569221524"/>
                   <w:tblCellSpacing w:w="15" w:type="dxa"/>
                 </w:trPr>
                 <w:tc>
@@ -8010,26 +10101,14 @@
                       <w:pStyle w:val="Bibliografie"/>
                     </w:pPr>
                     <w:r>
-                      <w:t xml:space="preserve">Flutter, „Flutter,” 12 Januari 2020. [Online]. </w:t>
-                    </w:r>
-                    <w:r>
-                      <w:t>Beschikbaar</w:t>
-                    </w:r>
-                    <w:r>
-                      <w:t>: https://flutter.dev. [</w:t>
-                    </w:r>
-                    <w:r>
-                      <w:t>Geraadpleegd op</w:t>
-                    </w:r>
-                    <w:r>
-                      <w:t xml:space="preserve"> 12 Januari 2020].</w:t>
+                      <w:t>Flutter, „Flutter,” 12 Januari 2020. [Online]. Available: https://flutter.dev. [Geopend 12 Januari 2020].</w:t>
                     </w:r>
                   </w:p>
                 </w:tc>
               </w:tr>
               <w:tr>
                 <w:trPr>
-                  <w:divId w:val="1379862196"/>
+                  <w:divId w:val="1569221524"/>
                   <w:tblCellSpacing w:w="15" w:type="dxa"/>
                 </w:trPr>
                 <w:tc>
@@ -8056,26 +10135,14 @@
                       <w:pStyle w:val="Bibliografie"/>
                     </w:pPr>
                     <w:r>
-                      <w:t xml:space="preserve">Flutter, „Flutter on Github,” Github, 12 Januari 2020. [Online]. </w:t>
-                    </w:r>
-                    <w:r>
-                      <w:t>Beschikbaar</w:t>
-                    </w:r>
-                    <w:r>
-                      <w:t>: https://github.com/flutter. [</w:t>
-                    </w:r>
-                    <w:r>
-                      <w:t>Geraadpleegd op</w:t>
-                    </w:r>
-                    <w:r>
-                      <w:t xml:space="preserve"> 12 Januari 2020].</w:t>
+                      <w:t>Flutter, „Flutter on Github,” Github, 12 Januari 2020. [Online]. Available: https://github.com/flutter. [Geopend 12 Januari 2020].</w:t>
                     </w:r>
                   </w:p>
                 </w:tc>
               </w:tr>
               <w:tr>
                 <w:trPr>
-                  <w:divId w:val="1379862196"/>
+                  <w:divId w:val="1569221524"/>
                   <w:tblCellSpacing w:w="15" w:type="dxa"/>
                 </w:trPr>
                 <w:tc>
@@ -8102,29 +10169,14 @@
                       <w:pStyle w:val="Bibliografie"/>
                     </w:pPr>
                     <w:r>
-                      <w:rPr>
-                        <w:lang w:val="de-DE"/>
-                      </w:rPr>
-                      <w:t xml:space="preserve">Dart, „Dart,” Dart, 14 Januari 2020. [Online]. </w:t>
-                    </w:r>
-                    <w:r>
-                      <w:t>Beschikbaar</w:t>
-                    </w:r>
-                    <w:r>
-                      <w:t>: https://dart.dev/. [</w:t>
-                    </w:r>
-                    <w:r>
-                      <w:t>Geraadpleegd op</w:t>
-                    </w:r>
-                    <w:r>
-                      <w:t xml:space="preserve"> 14 Januari 2020].</w:t>
+                      <w:t>Dart, „Dart,” Dart, 14 Januari 2020. [Online]. Available: https://dart.dev/. [Geopend 14 Januari 2020].</w:t>
                     </w:r>
                   </w:p>
                 </w:tc>
               </w:tr>
               <w:tr>
                 <w:trPr>
-                  <w:divId w:val="1379862196"/>
+                  <w:divId w:val="1569221524"/>
                   <w:tblCellSpacing w:w="15" w:type="dxa"/>
                 </w:trPr>
                 <w:tc>
@@ -8151,32 +10203,14 @@
                       <w:pStyle w:val="Bibliografie"/>
                     </w:pPr>
                     <w:r>
-                      <w:rPr>
-                        <w:lang w:val="en-US"/>
-                      </w:rPr>
-                      <w:t xml:space="preserve">Flutter, „Theme class,” Flutter, 20 Januari 2020. </w:t>
-                    </w:r>
-                    <w:r>
-                      <w:t xml:space="preserve">[Online]. </w:t>
-                    </w:r>
-                    <w:r>
-                      <w:t>Beschikbaar</w:t>
-                    </w:r>
-                    <w:r>
-                      <w:t>: https://api.flutter.dev/flutter/material/Theme-class.html. [</w:t>
-                    </w:r>
-                    <w:r>
-                      <w:t>Geraadpleegd op</w:t>
-                    </w:r>
-                    <w:r>
-                      <w:t xml:space="preserve"> 20 Januari 2020].</w:t>
+                      <w:t>Flutter, „Theme class,” Flutter, 20 Januari 2020. [Online]. Available: https://api.flutter.dev/flutter/material/Theme-class.html. [Geopend 20 Januari 2020].</w:t>
                     </w:r>
                   </w:p>
                 </w:tc>
               </w:tr>
               <w:tr>
                 <w:trPr>
-                  <w:divId w:val="1379862196"/>
+                  <w:divId w:val="1569221524"/>
                   <w:tblCellSpacing w:w="15" w:type="dxa"/>
                 </w:trPr>
                 <w:tc>
@@ -8203,20 +10237,14 @@
                       <w:pStyle w:val="Bibliografie"/>
                     </w:pPr>
                     <w:r>
-                      <w:t xml:space="preserve">artrmz, „flutter_control_paf,” 1 Januari 2020. [Online]. </w:t>
-                    </w:r>
-                    <w:r>
-                      <w:t>Beschikbaar</w:t>
-                    </w:r>
-                    <w:r>
-                      <w:t>: https://pub.dev/packages/control_pad. [Geopend 23 Januari 2020].</w:t>
+                      <w:t>artrmz, „flutter_control_paf,” 1 Januari 2020. [Online]. Available: https://pub.dev/packages/control_pad. [Geopend 23 Januari 2020].</w:t>
                     </w:r>
                   </w:p>
                 </w:tc>
               </w:tr>
               <w:tr>
                 <w:trPr>
-                  <w:divId w:val="1379862196"/>
+                  <w:divId w:val="1569221524"/>
                   <w:tblCellSpacing w:w="15" w:type="dxa"/>
                 </w:trPr>
                 <w:tc>
@@ -8243,32 +10271,14 @@
                       <w:pStyle w:val="Bibliografie"/>
                     </w:pPr>
                     <w:r>
-                      <w:rPr>
-                        <w:lang w:val="en-GB"/>
-                      </w:rPr>
-                      <w:t xml:space="preserve">baseflow.com, „location_permissions 2.0.5,” baseflow.com, 10 Maart 2020. </w:t>
-                    </w:r>
-                    <w:r>
-                      <w:t xml:space="preserve">[Online]. </w:t>
-                    </w:r>
-                    <w:r>
-                      <w:t>Beschikbaar</w:t>
-                    </w:r>
-                    <w:r>
-                      <w:t>: https://pub.dev./packages/location_permissions. [</w:t>
-                    </w:r>
-                    <w:r>
-                      <w:t>Geraadpleegd op</w:t>
-                    </w:r>
-                    <w:r>
-                      <w:t xml:space="preserve"> 12 Maart 2020].</w:t>
+                      <w:t>baseflow.com, „location_permissions 2.0.5,” baseflow.com, 10 Maart 2020. [Online]. Available: https://pub.dev./packages/location_permissions. [Geopend 12 Maart 2020].</w:t>
                     </w:r>
                   </w:p>
                 </w:tc>
               </w:tr>
               <w:tr>
                 <w:trPr>
-                  <w:divId w:val="1379862196"/>
+                  <w:divId w:val="1569221524"/>
                   <w:tblCellSpacing w:w="15" w:type="dxa"/>
                 </w:trPr>
                 <w:tc>
@@ -8295,32 +10305,14 @@
                       <w:pStyle w:val="Bibliografie"/>
                     </w:pPr>
                     <w:r>
-                      <w:rPr>
-                        <w:lang w:val="en-US"/>
-                      </w:rPr>
-                      <w:t xml:space="preserve">e. en p. , „flutter_bluetooth_serial 0.2.2,” 19 Augustus 2019. </w:t>
-                    </w:r>
-                    <w:r>
-                      <w:t xml:space="preserve">[Online]. </w:t>
-                    </w:r>
-                    <w:r>
-                      <w:t>Beschikbaar</w:t>
-                    </w:r>
-                    <w:r>
-                      <w:t>: https://pub.dev/packages/flutter_bluetooth_serial. [</w:t>
-                    </w:r>
-                    <w:r>
-                      <w:t>Geraadpleegd op</w:t>
-                    </w:r>
-                    <w:r>
-                      <w:t xml:space="preserve"> 3 Maart 2020].</w:t>
+                      <w:t>e. en p. , „flutter_bluetooth_serial 0.2.2,” 19 Augustus 2019. [Online]. Available: https://pub.dev/packages/flutter_bluetooth_serial. [Geopend 3 Maart 2020].</w:t>
                     </w:r>
                   </w:p>
                 </w:tc>
               </w:tr>
               <w:tr>
                 <w:trPr>
-                  <w:divId w:val="1379862196"/>
+                  <w:divId w:val="1569221524"/>
                   <w:tblCellSpacing w:w="15" w:type="dxa"/>
                 </w:trPr>
                 <w:tc>
@@ -8347,32 +10339,14 @@
                       <w:pStyle w:val="Bibliografie"/>
                     </w:pPr>
                     <w:r>
-                      <w:rPr>
-                        <w:lang w:val="de-DE"/>
-                      </w:rPr>
-                      <w:t xml:space="preserve">huclengyue@gmail.com, „toast 0.1.5,” 16 Juli 2019. </w:t>
-                    </w:r>
-                    <w:r>
-                      <w:t xml:space="preserve">[Online]. </w:t>
-                    </w:r>
-                    <w:r>
-                      <w:t>Beschikbaar</w:t>
-                    </w:r>
-                    <w:r>
-                      <w:t>: https://pub.dev/packages/toast. [</w:t>
-                    </w:r>
-                    <w:r>
-                      <w:t>Geraadpleegd op</w:t>
-                    </w:r>
-                    <w:r>
-                      <w:t xml:space="preserve"> 27 Februari 2020].</w:t>
+                      <w:t>huclengyue@gmail.com, „toast 0.1.5,” 16 Juli 2019. [Online]. Available: https://pub.dev/packages/toast. [Geopend 27 Februari 2020].</w:t>
                     </w:r>
                   </w:p>
                 </w:tc>
               </w:tr>
               <w:tr>
                 <w:trPr>
-                  <w:divId w:val="1379862196"/>
+                  <w:divId w:val="1569221524"/>
                   <w:tblCellSpacing w:w="15" w:type="dxa"/>
                 </w:trPr>
                 <w:tc>
@@ -8399,32 +10373,14 @@
                       <w:pStyle w:val="Bibliografie"/>
                     </w:pPr>
                     <w:r>
-                      <w:rPr>
-                        <w:lang w:val="en-US"/>
-                      </w:rPr>
-                      <w:t xml:space="preserve">M. Skawiński, „Bluetooth vs WiFi Comparison For the IoT Solutions,” Netguru, 19 Januari 2019. </w:t>
-                    </w:r>
-                    <w:r>
-                      <w:t xml:space="preserve">[Online]. </w:t>
-                    </w:r>
-                    <w:r>
-                      <w:t>Beschikbaar</w:t>
-                    </w:r>
-                    <w:r>
-                      <w:t>: https://www.netguru.com/codestories/bluetooth-vs-wifi-comparison-for-the-iot-solutions. [</w:t>
-                    </w:r>
-                    <w:r>
-                      <w:t>Geraadpleegd op</w:t>
-                    </w:r>
-                    <w:r>
-                      <w:t xml:space="preserve"> 14 Februari 2020].</w:t>
+                      <w:t>M. Skawiński, „Bluetooth vs WiFi Comparison For the IoT Solutions,” Netguru, 19 Januari 2019. [Online]. Available: https://www.netguru.com/codestories/bluetooth-vs-wifi-comparison-for-the-iot-solutions. [Geopend 14 Februari 2020].</w:t>
                     </w:r>
                   </w:p>
                 </w:tc>
               </w:tr>
               <w:tr>
                 <w:trPr>
-                  <w:divId w:val="1379862196"/>
+                  <w:divId w:val="1569221524"/>
                   <w:tblCellSpacing w:w="15" w:type="dxa"/>
                 </w:trPr>
                 <w:tc>
@@ -8451,26 +10407,14 @@
                       <w:pStyle w:val="Bibliografie"/>
                     </w:pPr>
                     <w:r>
-                      <w:t xml:space="preserve">Verdel, "Gebruikerservaring," Wikipedia, 3 april 2019. [Online]. </w:t>
-                    </w:r>
-                    <w:r>
-                      <w:t>Beschikbaar</w:t>
-                    </w:r>
-                    <w:r>
-                      <w:t>: https://nl.wikipedia.org/wiki/Gebruikerservaring. [</w:t>
-                    </w:r>
-                    <w:r>
-                      <w:t>Geraadpleegd op</w:t>
-                    </w:r>
-                    <w:r>
-                      <w:t xml:space="preserve"> 22 Maart 2020].</w:t>
+                      <w:t>M. Hein, „Gebruikersomgeving,” Wikipedia, 26 September 2018. [Online]. Available: https://nl.wikipedia.org/wiki/Gebruikersomgeving. [Geopend 22 Maart 2020].</w:t>
                     </w:r>
                   </w:p>
                 </w:tc>
               </w:tr>
               <w:tr>
                 <w:trPr>
-                  <w:divId w:val="1379862196"/>
+                  <w:divId w:val="1569221524"/>
                   <w:tblCellSpacing w:w="15" w:type="dxa"/>
                 </w:trPr>
                 <w:tc>
@@ -8497,19 +10441,314 @@
                       <w:pStyle w:val="Bibliografie"/>
                     </w:pPr>
                     <w:r>
-                      <w:t xml:space="preserve">M. Hein, "Gebruikersomgeving," Wikipedia, 26 September 2018. [Online]. </w:t>
+                      <w:t>Verdel, „Gebruikerservaring,” Wikipedia, 3 april 2019. [Online]. Available: https://nl.wikipedia.org/wiki/Gebruikerservaring. [Geopend 22 Maart 2020].</w:t>
                     </w:r>
+                  </w:p>
+                </w:tc>
+              </w:tr>
+              <w:tr>
+                <w:trPr>
+                  <w:divId w:val="1569221524"/>
+                  <w:tblCellSpacing w:w="15" w:type="dxa"/>
+                </w:trPr>
+                <w:tc>
+                  <w:tcPr>
+                    <w:tcW w:w="50" w:type="pct"/>
+                    <w:hideMark/>
+                  </w:tcPr>
+                  <w:p>
+                    <w:pPr>
+                      <w:pStyle w:val="Bibliografie"/>
+                    </w:pPr>
                     <w:r>
-                      <w:t>Beschikbaar</w:t>
+                      <w:t xml:space="preserve">[12] </w:t>
                     </w:r>
+                  </w:p>
+                </w:tc>
+                <w:tc>
+                  <w:tcPr>
+                    <w:tcW w:w="0" w:type="auto"/>
+                    <w:hideMark/>
+                  </w:tcPr>
+                  <w:p>
+                    <w:pPr>
+                      <w:pStyle w:val="Bibliografie"/>
+                    </w:pPr>
                     <w:r>
-                      <w:t>: https://nl.wikipedia.org/wiki/Gebruikersomgeving. [</w:t>
+                      <w:t>Robu.in, „U-blox NEO-6M GPS Module with EPROM,” 13 April 2020. [Online]. Available: https://robu.in/product/ublox-neo-6m-gps-module/. [Geopend 13 April 2020].</w:t>
                     </w:r>
+                  </w:p>
+                </w:tc>
+              </w:tr>
+              <w:tr>
+                <w:trPr>
+                  <w:divId w:val="1569221524"/>
+                  <w:tblCellSpacing w:w="15" w:type="dxa"/>
+                </w:trPr>
+                <w:tc>
+                  <w:tcPr>
+                    <w:tcW w:w="50" w:type="pct"/>
+                    <w:hideMark/>
+                  </w:tcPr>
+                  <w:p>
+                    <w:pPr>
+                      <w:pStyle w:val="Bibliografie"/>
+                    </w:pPr>
                     <w:r>
-                      <w:t>Geraadpleegd op</w:t>
+                      <w:t xml:space="preserve">[13] </w:t>
                     </w:r>
+                  </w:p>
+                </w:tc>
+                <w:tc>
+                  <w:tcPr>
+                    <w:tcW w:w="0" w:type="auto"/>
+                    <w:hideMark/>
+                  </w:tcPr>
+                  <w:p>
+                    <w:pPr>
+                      <w:pStyle w:val="Bibliografie"/>
+                    </w:pPr>
                     <w:r>
-                      <w:t xml:space="preserve"> 22 Maart 2020].</w:t>
+                      <w:t>Ben's electronics, „Gy-273 HMC 5883L 3 assige magnetometer (kompas sensor),” 16 April 2020. [Online]. Available: https://benselectronics.nl/gy-273-hmc-5883l-3-assige-magnetometer-kompas-sensor-/. [Geopend 16 April 2020].</w:t>
+                    </w:r>
+                  </w:p>
+                </w:tc>
+              </w:tr>
+              <w:tr>
+                <w:trPr>
+                  <w:divId w:val="1569221524"/>
+                  <w:tblCellSpacing w:w="15" w:type="dxa"/>
+                </w:trPr>
+                <w:tc>
+                  <w:tcPr>
+                    <w:tcW w:w="50" w:type="pct"/>
+                    <w:hideMark/>
+                  </w:tcPr>
+                  <w:p>
+                    <w:pPr>
+                      <w:pStyle w:val="Bibliografie"/>
+                    </w:pPr>
+                    <w:r>
+                      <w:t xml:space="preserve">[14] </w:t>
+                    </w:r>
+                  </w:p>
+                </w:tc>
+                <w:tc>
+                  <w:tcPr>
+                    <w:tcW w:w="0" w:type="auto"/>
+                    <w:hideMark/>
+                  </w:tcPr>
+                  <w:p>
+                    <w:pPr>
+                      <w:pStyle w:val="Bibliografie"/>
+                    </w:pPr>
+                    <w:r>
+                      <w:t>tinytronics, „Ultrasonische Sensor - HC-SR04,” 16 April 2020. [Online]. Available: https://www.tinytronics.nl/shop/nl/sensoren/afstand/ultrasonische-sensor-hc-sr04. [Geopend 16 April 2020].</w:t>
+                    </w:r>
+                  </w:p>
+                </w:tc>
+              </w:tr>
+              <w:tr>
+                <w:trPr>
+                  <w:divId w:val="1569221524"/>
+                  <w:tblCellSpacing w:w="15" w:type="dxa"/>
+                </w:trPr>
+                <w:tc>
+                  <w:tcPr>
+                    <w:tcW w:w="50" w:type="pct"/>
+                    <w:hideMark/>
+                  </w:tcPr>
+                  <w:p>
+                    <w:pPr>
+                      <w:pStyle w:val="Bibliografie"/>
+                    </w:pPr>
+                    <w:r>
+                      <w:lastRenderedPageBreak/>
+                      <w:t xml:space="preserve">[15] </w:t>
+                    </w:r>
+                  </w:p>
+                </w:tc>
+                <w:tc>
+                  <w:tcPr>
+                    <w:tcW w:w="0" w:type="auto"/>
+                    <w:hideMark/>
+                  </w:tcPr>
+                  <w:p>
+                    <w:pPr>
+                      <w:pStyle w:val="Bibliografie"/>
+                    </w:pPr>
+                    <w:r>
+                      <w:t>ladyada, „Adafruit_Sensor,” 6 April 2020. [Online]. Available: https://github.com/adafruit/Adafruit_Sensor. [Geopend 17 April 2020].</w:t>
+                    </w:r>
+                  </w:p>
+                </w:tc>
+              </w:tr>
+              <w:tr>
+                <w:trPr>
+                  <w:divId w:val="1569221524"/>
+                  <w:tblCellSpacing w:w="15" w:type="dxa"/>
+                </w:trPr>
+                <w:tc>
+                  <w:tcPr>
+                    <w:tcW w:w="50" w:type="pct"/>
+                    <w:hideMark/>
+                  </w:tcPr>
+                  <w:p>
+                    <w:pPr>
+                      <w:pStyle w:val="Bibliografie"/>
+                    </w:pPr>
+                    <w:r>
+                      <w:t xml:space="preserve">[16] </w:t>
+                    </w:r>
+                  </w:p>
+                </w:tc>
+                <w:tc>
+                  <w:tcPr>
+                    <w:tcW w:w="0" w:type="auto"/>
+                    <w:hideMark/>
+                  </w:tcPr>
+                  <w:p>
+                    <w:pPr>
+                      <w:pStyle w:val="Bibliografie"/>
+                    </w:pPr>
+                    <w:r>
+                      <w:t>tdicola, „Adafruit_HMC5883_Unified,” 27 Mei 2016. [Online]. Available: https://github.com/adafruit/Adafruit_HMC5883_Unified. [Geopend 17 April 2020].</w:t>
+                    </w:r>
+                  </w:p>
+                </w:tc>
+              </w:tr>
+              <w:tr>
+                <w:trPr>
+                  <w:divId w:val="1569221524"/>
+                  <w:tblCellSpacing w:w="15" w:type="dxa"/>
+                </w:trPr>
+                <w:tc>
+                  <w:tcPr>
+                    <w:tcW w:w="50" w:type="pct"/>
+                    <w:hideMark/>
+                  </w:tcPr>
+                  <w:p>
+                    <w:pPr>
+                      <w:pStyle w:val="Bibliografie"/>
+                    </w:pPr>
+                    <w:r>
+                      <w:t xml:space="preserve">[17] </w:t>
+                    </w:r>
+                  </w:p>
+                </w:tc>
+                <w:tc>
+                  <w:tcPr>
+                    <w:tcW w:w="0" w:type="auto"/>
+                    <w:hideMark/>
+                  </w:tcPr>
+                  <w:p>
+                    <w:pPr>
+                      <w:pStyle w:val="Bibliografie"/>
+                    </w:pPr>
+                    <w:r>
+                      <w:t>InternetArchiveBot, „Magnetic declination,” 22 Maart 2020. [Online]. Available: https://en.wikipedia.org/wiki/Magnetic_declination. [Geopend 17 April 2020].</w:t>
+                    </w:r>
+                  </w:p>
+                </w:tc>
+              </w:tr>
+              <w:tr>
+                <w:trPr>
+                  <w:divId w:val="1569221524"/>
+                  <w:tblCellSpacing w:w="15" w:type="dxa"/>
+                </w:trPr>
+                <w:tc>
+                  <w:tcPr>
+                    <w:tcW w:w="50" w:type="pct"/>
+                    <w:hideMark/>
+                  </w:tcPr>
+                  <w:p>
+                    <w:pPr>
+                      <w:pStyle w:val="Bibliografie"/>
+                    </w:pPr>
+                    <w:r>
+                      <w:t xml:space="preserve">[18] </w:t>
+                    </w:r>
+                  </w:p>
+                </w:tc>
+                <w:tc>
+                  <w:tcPr>
+                    <w:tcW w:w="0" w:type="auto"/>
+                    <w:hideMark/>
+                  </w:tcPr>
+                  <w:p>
+                    <w:pPr>
+                      <w:pStyle w:val="Bibliografie"/>
+                    </w:pPr>
+                    <w:r>
+                      <w:t>M. Hart, „TinyGPSPlus,” 13 Oktober 2019. [Online]. Available: https://github.com/mikalhart/TinyGPSPlus. [Geopend 17 April 2020].</w:t>
+                    </w:r>
+                  </w:p>
+                </w:tc>
+              </w:tr>
+              <w:tr>
+                <w:trPr>
+                  <w:divId w:val="1569221524"/>
+                  <w:tblCellSpacing w:w="15" w:type="dxa"/>
+                </w:trPr>
+                <w:tc>
+                  <w:tcPr>
+                    <w:tcW w:w="50" w:type="pct"/>
+                    <w:hideMark/>
+                  </w:tcPr>
+                  <w:p>
+                    <w:pPr>
+                      <w:pStyle w:val="Bibliografie"/>
+                    </w:pPr>
+                    <w:r>
+                      <w:t xml:space="preserve">[19] </w:t>
+                    </w:r>
+                  </w:p>
+                </w:tc>
+                <w:tc>
+                  <w:tcPr>
+                    <w:tcW w:w="0" w:type="auto"/>
+                    <w:hideMark/>
+                  </w:tcPr>
+                  <w:p>
+                    <w:pPr>
+                      <w:pStyle w:val="Bibliografie"/>
+                    </w:pPr>
+                    <w:r>
+                      <w:t>Wikiwerner, „Stelling van Pythagoras,” 18 November 2019. [Online]. Available: https://nl.wikipedia.org/wiki/Stelling_van_Pythagoras. [Geopend 18 April 2020].</w:t>
+                    </w:r>
+                  </w:p>
+                </w:tc>
+              </w:tr>
+              <w:tr>
+                <w:trPr>
+                  <w:divId w:val="1569221524"/>
+                  <w:tblCellSpacing w:w="15" w:type="dxa"/>
+                </w:trPr>
+                <w:tc>
+                  <w:tcPr>
+                    <w:tcW w:w="50" w:type="pct"/>
+                    <w:hideMark/>
+                  </w:tcPr>
+                  <w:p>
+                    <w:pPr>
+                      <w:pStyle w:val="Bibliografie"/>
+                    </w:pPr>
+                    <w:r>
+                      <w:t xml:space="preserve">[20] </w:t>
+                    </w:r>
+                  </w:p>
+                </w:tc>
+                <w:tc>
+                  <w:tcPr>
+                    <w:tcW w:w="0" w:type="auto"/>
+                    <w:hideMark/>
+                  </w:tcPr>
+                  <w:p>
+                    <w:pPr>
+                      <w:pStyle w:val="Bibliografie"/>
+                    </w:pPr>
+                    <w:r>
+                      <w:t>„Cursus Algebra (3),” 26 April 2020. [Online]. Available: http://www.davdata.nl/algebra/alg3.html. [Geopend 26 April 2020].</w:t>
                     </w:r>
                   </w:p>
                 </w:tc>
@@ -8517,7 +10756,7 @@
             </w:tbl>
             <w:p>
               <w:pPr>
-                <w:divId w:val="1379862196"/>
+                <w:divId w:val="1569221524"/>
                 <w:rPr>
                   <w:rFonts w:eastAsia="Times New Roman"/>
                 </w:rPr>
@@ -8555,7 +10794,7 @@
           <w:sz w:val="24"/>
         </w:rPr>
         <w:sectPr>
-          <w:headerReference w:type="even" r:id="rId20"/>
+          <w:headerReference w:type="even" r:id="rId23"/>
           <w:type w:val="continuous"/>
           <w:pgSz w:w="11906" w:h="16838"/>
           <w:pgMar w:top="1134" w:right="1134" w:bottom="1134" w:left="1134" w:header="709" w:footer="709" w:gutter="0"/>
@@ -8563,28 +10802,28 @@
           <w:docGrid w:linePitch="360"/>
         </w:sectPr>
       </w:pPr>
-      <w:bookmarkStart w:id="46" w:name="_Toc513046669"/>
-      <w:bookmarkStart w:id="47" w:name="_Toc35861008"/>
+      <w:bookmarkStart w:id="60" w:name="_Toc513046669"/>
+      <w:bookmarkStart w:id="61" w:name="_Toc35861008"/>
       <w:r>
         <w:lastRenderedPageBreak/>
         <w:t>Bijlagen</w:t>
       </w:r>
-      <w:bookmarkEnd w:id="46"/>
+      <w:bookmarkEnd w:id="60"/>
       <w:r>
         <w:t>overzicht</w:t>
       </w:r>
-      <w:bookmarkEnd w:id="47"/>
+      <w:bookmarkEnd w:id="61"/>
     </w:p>
     <w:p>
       <w:pPr>
         <w:pStyle w:val="kopGIPzondernummering"/>
       </w:pPr>
-      <w:bookmarkStart w:id="48" w:name="_Toc35861009"/>
+      <w:bookmarkStart w:id="62" w:name="_Toc35861009"/>
       <w:r>
         <w:lastRenderedPageBreak/>
         <w:t>Bijlagen</w:t>
       </w:r>
-      <w:bookmarkEnd w:id="48"/>
+      <w:bookmarkEnd w:id="62"/>
     </w:p>
     <w:p>
       <w:pPr>
@@ -9359,8 +11598,6 @@
             <w:r>
               <w:t>4.4 geschreven</w:t>
             </w:r>
-            <w:bookmarkStart w:id="49" w:name="_GoBack"/>
-            <w:bookmarkEnd w:id="49"/>
           </w:p>
         </w:tc>
       </w:tr>
@@ -9371,7 +11608,7 @@
       </w:pPr>
     </w:p>
     <w:sectPr>
-      <w:headerReference w:type="default" r:id="rId21"/>
+      <w:headerReference w:type="default" r:id="rId24"/>
       <w:pgSz w:w="11906" w:h="16838"/>
       <w:pgMar w:top="1134" w:right="1134" w:bottom="1134" w:left="1134" w:header="709" w:footer="709" w:gutter="0"/>
       <w:cols w:space="708"/>
@@ -12669,15 +14906,6 @@
 </file>
 
 <file path=customXml/item1.xml><?xml version="1.0" encoding="utf-8"?>
-<?mso-contentType ?>
-<FormTemplates xmlns="http://schemas.microsoft.com/sharepoint/v3/contenttype/forms">
-  <Display>DocumentLibraryForm</Display>
-  <Edit>DocumentLibraryForm</Edit>
-  <New>DocumentLibraryForm</New>
-</FormTemplates>
-</file>
-
-<file path=customXml/item2.xml><?xml version="1.0" encoding="utf-8"?>
 <ct:contentTypeSchema xmlns:ct="http://schemas.microsoft.com/office/2006/metadata/contentType" xmlns:ma="http://schemas.microsoft.com/office/2006/metadata/properties/metaAttributes" ct:_="" ma:_="" ma:contentTypeName="Document" ma:contentTypeID="0x010100EA515006F130CC499751D473F022C739" ma:contentTypeVersion="7" ma:contentTypeDescription="Een nieuw document maken." ma:contentTypeScope="" ma:versionID="25bfff6e6ef946df7444b1eba2e47e12">
   <xsd:schema xmlns:xsd="http://www.w3.org/2001/XMLSchema" xmlns:xs="http://www.w3.org/2001/XMLSchema" xmlns:p="http://schemas.microsoft.com/office/2006/metadata/properties" xmlns:ns3="3b55a493-1761-4707-92ef-aeed665eb27e" targetNamespace="http://schemas.microsoft.com/office/2006/metadata/properties" ma:root="true" ma:fieldsID="9ee256c7ffb888f0127cdffb46492dfa" ns3:_="">
     <xsd:import namespace="3b55a493-1761-4707-92ef-aeed665eb27e"/>
@@ -12839,6 +15067,15 @@
     <xs:element name="TermId" type="xs:string"/>
   </xs:schema>
 </ct:contentTypeSchema>
+</file>
+
+<file path=customXml/item2.xml><?xml version="1.0" encoding="utf-8"?>
+<?mso-contentType ?>
+<FormTemplates xmlns="http://schemas.microsoft.com/sharepoint/v3/contenttype/forms">
+  <Display>DocumentLibraryForm</Display>
+  <Edit>DocumentLibraryForm</Edit>
+  <New>DocumentLibraryForm</New>
+</FormTemplates>
 </file>
 
 <file path=customXml/item3.xml><?xml version="1.0" encoding="utf-8"?>
@@ -13109,18 +15346,197 @@
     <b:LCID>nl-BE</b:LCID>
     <b:RefOrder>11</b:RefOrder>
   </b:Source>
+  <b:Source>
+    <b:Tag>Rob20</b:Tag>
+    <b:SourceType>InternetSite</b:SourceType>
+    <b:Guid>{613CEB59-973C-4E86-8A83-793958DB9E0F}</b:Guid>
+    <b:Author>
+      <b:Author>
+        <b:Corporate>Robu.in</b:Corporate>
+      </b:Author>
+    </b:Author>
+    <b:Title>U-blox NEO-6M GPS Module with EPROM</b:Title>
+    <b:Year>2020</b:Year>
+    <b:Month>April</b:Month>
+    <b:Day>13</b:Day>
+    <b:YearAccessed>2020</b:YearAccessed>
+    <b:MonthAccessed>April</b:MonthAccessed>
+    <b:DayAccessed>13</b:DayAccessed>
+    <b:URL>https://robu.in/product/ublox-neo-6m-gps-module/</b:URL>
+    <b:RefOrder>12</b:RefOrder>
+  </b:Source>
+  <b:Source>
+    <b:Tag>Ben20</b:Tag>
+    <b:SourceType>InternetSite</b:SourceType>
+    <b:Guid>{900C9F41-30F4-41C2-B8C8-20698FFE6A33}</b:Guid>
+    <b:Title>Gy-273 HMC 5883L 3 assige magnetometer (kompas sensor)</b:Title>
+    <b:Year>2020</b:Year>
+    <b:Month>April</b:Month>
+    <b:Day>16</b:Day>
+    <b:YearAccessed>2020</b:YearAccessed>
+    <b:MonthAccessed>April</b:MonthAccessed>
+    <b:DayAccessed>16</b:DayAccessed>
+    <b:URL>https://benselectronics.nl/gy-273-hmc-5883l-3-assige-magnetometer-kompas-sensor-/</b:URL>
+    <b:Author>
+      <b:Author>
+        <b:Corporate>Ben's electronics</b:Corporate>
+      </b:Author>
+    </b:Author>
+    <b:RefOrder>13</b:RefOrder>
+  </b:Source>
+  <b:Source>
+    <b:Tag>tin20</b:Tag>
+    <b:SourceType>InternetSite</b:SourceType>
+    <b:Guid>{B9820BC6-7E97-4570-9B72-91A040C44664}</b:Guid>
+    <b:Author>
+      <b:Author>
+        <b:Corporate>tinytronics</b:Corporate>
+      </b:Author>
+    </b:Author>
+    <b:Title>Ultrasonische Sensor - HC-SR04</b:Title>
+    <b:Year>2020</b:Year>
+    <b:Month>April</b:Month>
+    <b:Day>16</b:Day>
+    <b:YearAccessed>2020</b:YearAccessed>
+    <b:MonthAccessed>April</b:MonthAccessed>
+    <b:DayAccessed>16</b:DayAccessed>
+    <b:URL>https://www.tinytronics.nl/shop/nl/sensoren/afstand/ultrasonische-sensor-hc-sr04</b:URL>
+    <b:RefOrder>14</b:RefOrder>
+  </b:Source>
+  <b:Source>
+    <b:Tag>lad20</b:Tag>
+    <b:SourceType>InternetSite</b:SourceType>
+    <b:Guid>{6D89C249-370D-443C-867A-C9A93E6999C7}</b:Guid>
+    <b:Author>
+      <b:Author>
+        <b:NameList>
+          <b:Person>
+            <b:Last>ladyada</b:Last>
+          </b:Person>
+        </b:NameList>
+      </b:Author>
+    </b:Author>
+    <b:Title>Adafruit_Sensor</b:Title>
+    <b:Year>2020</b:Year>
+    <b:Month>April</b:Month>
+    <b:Day>6</b:Day>
+    <b:YearAccessed>2020</b:YearAccessed>
+    <b:MonthAccessed>April</b:MonthAccessed>
+    <b:DayAccessed>17</b:DayAccessed>
+    <b:URL>https://github.com/adafruit/Adafruit_Sensor</b:URL>
+    <b:RefOrder>15</b:RefOrder>
+  </b:Source>
+  <b:Source>
+    <b:Tag>tdi16</b:Tag>
+    <b:SourceType>InternetSite</b:SourceType>
+    <b:Guid>{3F1CD184-7D74-47BE-B725-8B9B5ACD3F53}</b:Guid>
+    <b:Author>
+      <b:Author>
+        <b:NameList>
+          <b:Person>
+            <b:Last>tdicola</b:Last>
+          </b:Person>
+        </b:NameList>
+      </b:Author>
+    </b:Author>
+    <b:Title>Adafruit_HMC5883_Unified</b:Title>
+    <b:Year>2016</b:Year>
+    <b:Month>Mei</b:Month>
+    <b:Day>27</b:Day>
+    <b:YearAccessed>2020</b:YearAccessed>
+    <b:MonthAccessed>April</b:MonthAccessed>
+    <b:DayAccessed>17</b:DayAccessed>
+    <b:URL>https://github.com/adafruit/Adafruit_HMC5883_Unified</b:URL>
+    <b:RefOrder>16</b:RefOrder>
+  </b:Source>
+  <b:Source>
+    <b:Tag>Int20</b:Tag>
+    <b:SourceType>InternetSite</b:SourceType>
+    <b:Guid>{3BD57852-6B5B-4166-9019-71F4577D303A}</b:Guid>
+    <b:Author>
+      <b:Author>
+        <b:NameList>
+          <b:Person>
+            <b:Last>InternetArchiveBot</b:Last>
+          </b:Person>
+        </b:NameList>
+      </b:Author>
+    </b:Author>
+    <b:Title>Magnetic declination</b:Title>
+    <b:Year>2020</b:Year>
+    <b:Month>Maart</b:Month>
+    <b:Day>22</b:Day>
+    <b:YearAccessed>2020</b:YearAccessed>
+    <b:MonthAccessed>April</b:MonthAccessed>
+    <b:DayAccessed>17</b:DayAccessed>
+    <b:URL>https://en.wikipedia.org/wiki/Magnetic_declination</b:URL>
+    <b:RefOrder>17</b:RefOrder>
+  </b:Source>
+  <b:Source>
+    <b:Tag>Har19</b:Tag>
+    <b:SourceType>InternetSite</b:SourceType>
+    <b:Guid>{C9604444-733F-4269-8F84-0519EA680CDB}</b:Guid>
+    <b:Author>
+      <b:Author>
+        <b:NameList>
+          <b:Person>
+            <b:Last>Hart</b:Last>
+            <b:First>Mikal</b:First>
+          </b:Person>
+        </b:NameList>
+      </b:Author>
+    </b:Author>
+    <b:Title>TinyGPSPlus</b:Title>
+    <b:Year>2019</b:Year>
+    <b:Month>Oktober</b:Month>
+    <b:Day>13</b:Day>
+    <b:YearAccessed>2020</b:YearAccessed>
+    <b:MonthAccessed>April</b:MonthAccessed>
+    <b:DayAccessed>17</b:DayAccessed>
+    <b:URL>https://github.com/mikalhart/TinyGPSPlus</b:URL>
+    <b:RefOrder>18</b:RefOrder>
+  </b:Source>
+  <b:Source>
+    <b:Tag>Wik19</b:Tag>
+    <b:SourceType>InternetSite</b:SourceType>
+    <b:Guid>{6EF37E55-76C4-4166-A1EC-3DFB93EC9CE5}</b:Guid>
+    <b:Author>
+      <b:Author>
+        <b:NameList>
+          <b:Person>
+            <b:Last>Wikiwerner</b:Last>
+          </b:Person>
+        </b:NameList>
+      </b:Author>
+    </b:Author>
+    <b:Title>Stelling van Pythagoras</b:Title>
+    <b:Year>2019</b:Year>
+    <b:Month>November</b:Month>
+    <b:Day>18</b:Day>
+    <b:YearAccessed>2020</b:YearAccessed>
+    <b:MonthAccessed>April</b:MonthAccessed>
+    <b:DayAccessed>18</b:DayAccessed>
+    <b:URL>https://nl.wikipedia.org/wiki/Stelling_van_Pythagoras</b:URL>
+    <b:RefOrder>19</b:RefOrder>
+  </b:Source>
+  <b:Source>
+    <b:Tag>Cur20</b:Tag>
+    <b:SourceType>InternetSite</b:SourceType>
+    <b:Guid>{5F44AB4F-C9DD-49C0-9200-4C8C26F302B3}</b:Guid>
+    <b:Title>Cursus Algebra (3)</b:Title>
+    <b:Year>2020</b:Year>
+    <b:Month>April</b:Month>
+    <b:Day>26</b:Day>
+    <b:YearAccessed>2020</b:YearAccessed>
+    <b:MonthAccessed>April</b:MonthAccessed>
+    <b:DayAccessed>26</b:DayAccessed>
+    <b:URL>http://www.davdata.nl/algebra/alg3.html</b:URL>
+    <b:RefOrder>20</b:RefOrder>
+  </b:Source>
 </b:Sources>
 </file>
 
 <file path=customXml/itemProps1.xml><?xml version="1.0" encoding="utf-8"?>
-<ds:datastoreItem xmlns:ds="http://schemas.openxmlformats.org/officeDocument/2006/customXml" ds:itemID="{26003630-5F79-4513-BE2E-FE93F07B4D44}">
-  <ds:schemaRefs>
-    <ds:schemaRef ds:uri="http://schemas.microsoft.com/sharepoint/v3/contenttype/forms"/>
-  </ds:schemaRefs>
-</ds:datastoreItem>
-</file>
-
-<file path=customXml/itemProps2.xml><?xml version="1.0" encoding="utf-8"?>
 <ds:datastoreItem xmlns:ds="http://schemas.openxmlformats.org/officeDocument/2006/customXml" ds:itemID="{11025011-362F-4573-97FF-CB97218BE9F8}">
   <ds:schemaRefs>
     <ds:schemaRef ds:uri="http://schemas.microsoft.com/office/2006/metadata/contentType"/>
@@ -13138,6 +15554,14 @@
 </ds:datastoreItem>
 </file>
 
+<file path=customXml/itemProps2.xml><?xml version="1.0" encoding="utf-8"?>
+<ds:datastoreItem xmlns:ds="http://schemas.openxmlformats.org/officeDocument/2006/customXml" ds:itemID="{26003630-5F79-4513-BE2E-FE93F07B4D44}">
+  <ds:schemaRefs>
+    <ds:schemaRef ds:uri="http://schemas.microsoft.com/sharepoint/v3/contenttype/forms"/>
+  </ds:schemaRefs>
+</ds:datastoreItem>
+</file>
+
 <file path=customXml/itemProps3.xml><?xml version="1.0" encoding="utf-8"?>
 <ds:datastoreItem xmlns:ds="http://schemas.openxmlformats.org/officeDocument/2006/customXml" ds:itemID="{20801DD0-396A-402B-8A67-021C4D7DC455}">
   <ds:schemaRefs>
@@ -13148,7 +15572,7 @@
 </file>
 
 <file path=customXml/itemProps4.xml><?xml version="1.0" encoding="utf-8"?>
-<ds:datastoreItem xmlns:ds="http://schemas.openxmlformats.org/officeDocument/2006/customXml" ds:itemID="{9302F4E0-17AC-482C-AACD-089EDF57F14D}">
+<ds:datastoreItem xmlns:ds="http://schemas.openxmlformats.org/officeDocument/2006/customXml" ds:itemID="{885FDFAD-A4D5-4491-8877-87956E5D9B00}">
   <ds:schemaRefs>
     <ds:schemaRef ds:uri="http://schemas.openxmlformats.org/officeDocument/2006/bibliography"/>
   </ds:schemaRefs>

</xml_diff>